<commit_message>
Updated code and documents
</commit_message>
<xml_diff>
--- a/PEI Data Analysis task/PEI_Data_Analysis.docx
+++ b/PEI Data Analysis task/PEI_Data_Analysis.docx
@@ -4621,7 +4621,7 @@
                               <w:rPr>
                                 <w:lang w:val="en-GB"/>
                               </w:rPr>
-                              <w:t>Date</w:t>
+                              <w:t>Calendar</w:t>
                             </w:r>
                           </w:p>
                         </w:txbxContent>
@@ -4657,7 +4657,7 @@
                         <w:rPr>
                           <w:lang w:val="en-GB"/>
                         </w:rPr>
-                        <w:t>Date</w:t>
+                        <w:t>Calendar</w:t>
                       </w:r>
                     </w:p>
                   </w:txbxContent>
@@ -5726,10 +5726,25 @@
           <w:color w:val="000000"/>
           <w:sz w:val="23"/>
           <w:szCs w:val="23"/>
+          <w:u w:val="single"/>
           <w:shd w:val="clear" w:color="auto" w:fill="FFFFFF"/>
         </w:rPr>
       </w:pPr>
       <w:r>
+        <w:rPr>
+          <w:rFonts w:ascii="Arial" w:hAnsi="Arial" w:cs="Arial"/>
+          <w:color w:val="000000"/>
+          <w:sz w:val="23"/>
+          <w:szCs w:val="23"/>
+          <w:u w:val="single"/>
+          <w:shd w:val="clear" w:color="auto" w:fill="FFFFFF"/>
+        </w:rPr>
+        <w:lastRenderedPageBreak/>
+        <w:t>Prepare a story with technical specifications for one part of the data model for a data engineer.</w:t>
+      </w:r>
+    </w:p>
+    <w:p>
+      <w:pPr>
         <w:rPr>
           <w:rFonts w:ascii="Arial" w:hAnsi="Arial" w:cs="Arial"/>
           <w:color w:val="000000"/>
@@ -5737,78 +5752,3808 @@
           <w:szCs w:val="23"/>
           <w:shd w:val="clear" w:color="auto" w:fill="FFFFFF"/>
         </w:rPr>
+      </w:pPr>
+    </w:p>
+    <w:p>
+      <w:pPr>
+        <w:rPr>
+          <w:b/>
+          <w:bCs/>
+          <w:lang w:val="en-GB"/>
+        </w:rPr>
+      </w:pPr>
+      <w:r>
+        <w:rPr>
+          <w:b/>
+          <w:bCs/>
+          <w:lang w:val="en-GB"/>
+        </w:rPr>
+        <w:t>Order Data Analysis</w:t>
+      </w:r>
+    </w:p>
+    <w:p>
+      <w:pPr>
+        <w:spacing w:after="0"/>
+        <w:rPr>
+          <w:b/>
+          <w:bCs/>
+          <w:lang w:val="en-GB"/>
+        </w:rPr>
+      </w:pPr>
+      <w:r>
+        <w:rPr>
+          <w:b/>
+          <w:bCs/>
+          <w:lang w:val="en-GB"/>
+        </w:rPr>
+        <w:t>Overview</w:t>
+      </w:r>
+    </w:p>
+    <w:p>
+      <w:pPr>
+        <w:spacing w:after="0"/>
+        <w:rPr>
+          <w:lang w:val="en-GB"/>
+        </w:rPr>
+      </w:pPr>
+      <w:r>
+        <w:rPr>
+          <w:lang w:val="en-GB"/>
+        </w:rPr>
+        <w:tab/>
+      </w:r>
+      <w:r>
+        <w:rPr>
+          <w:lang w:val="en-GB"/>
+        </w:rPr>
+        <w:t>In order t</w:t>
+      </w:r>
+      <w:r>
+        <w:rPr>
+          <w:lang w:val="en-GB"/>
+        </w:rPr>
+        <w:t xml:space="preserve">o extract insights from the data </w:t>
+      </w:r>
+      <w:r>
+        <w:rPr>
+          <w:lang w:val="en-GB"/>
+        </w:rPr>
+        <w:t>set for Orders data with the provided datasets</w:t>
+      </w:r>
+      <w:r>
+        <w:rPr>
+          <w:lang w:val="en-GB"/>
+        </w:rPr>
+        <w:t>,</w:t>
+      </w:r>
+      <w:r>
+        <w:rPr>
+          <w:lang w:val="en-GB"/>
+        </w:rPr>
+        <w:t xml:space="preserve"> it is observed that the data in missing column and key mappings.</w:t>
+      </w:r>
+      <w:r>
+        <w:rPr>
+          <w:lang w:val="en-GB"/>
+        </w:rPr>
+        <w:t xml:space="preserve"> Additional datasets also required to be brought in to make more informed decisions.</w:t>
+      </w:r>
+    </w:p>
+    <w:p>
+      <w:pPr>
+        <w:spacing w:after="0"/>
+        <w:rPr>
+          <w:lang w:val="en-GB"/>
+        </w:rPr>
+      </w:pPr>
+    </w:p>
+    <w:p>
+      <w:pPr>
+        <w:spacing w:after="0"/>
+        <w:rPr>
+          <w:b/>
+          <w:bCs/>
+          <w:lang w:val="en-GB"/>
+        </w:rPr>
+      </w:pPr>
+      <w:r>
+        <w:rPr>
+          <w:b/>
+          <w:bCs/>
+          <w:lang w:val="en-GB"/>
+        </w:rPr>
+        <w:t>Goals and Technical Requirements</w:t>
+      </w:r>
+    </w:p>
+    <w:p>
+      <w:pPr>
+        <w:spacing w:after="0"/>
+        <w:rPr>
+          <w:b/>
+          <w:bCs/>
+          <w:lang w:val="en-GB"/>
+        </w:rPr>
+      </w:pPr>
+    </w:p>
+    <w:p>
+      <w:pPr>
+        <w:spacing w:after="0"/>
+        <w:ind w:left="720"/>
+        <w:rPr>
+          <w:b/>
+          <w:bCs/>
+          <w:lang w:val="en-GB"/>
+        </w:rPr>
+      </w:pPr>
+      <w:r>
+        <w:rPr>
+          <w:b/>
+          <w:bCs/>
+          <w:lang w:val="en-GB"/>
+        </w:rPr>
+        <w:t>Tools:</w:t>
+      </w:r>
+    </w:p>
+    <w:p>
+      <w:pPr>
+        <w:spacing w:after="0"/>
+        <w:ind w:left="720"/>
+        <w:rPr>
+          <w:lang w:val="en-GB"/>
+        </w:rPr>
+      </w:pPr>
+      <w:r>
+        <w:rPr>
+          <w:lang w:val="en-GB"/>
+        </w:rPr>
+        <w:tab/>
+        <w:t>ETL (SSIS/Python)</w:t>
+      </w:r>
+    </w:p>
+    <w:p>
+      <w:pPr>
+        <w:spacing w:after="0"/>
+        <w:ind w:left="720"/>
+        <w:rPr>
+          <w:lang w:val="en-GB"/>
+        </w:rPr>
+      </w:pPr>
+      <w:r>
+        <w:rPr>
+          <w:lang w:val="en-GB"/>
+        </w:rPr>
+        <w:tab/>
+        <w:t>SQL database</w:t>
+      </w:r>
+    </w:p>
+    <w:p>
+      <w:pPr>
+        <w:spacing w:after="0"/>
+        <w:ind w:left="720"/>
+        <w:rPr>
+          <w:lang w:val="en-GB"/>
+        </w:rPr>
+      </w:pPr>
+      <w:r>
+        <w:rPr>
+          <w:lang w:val="en-GB"/>
+        </w:rPr>
+        <w:tab/>
+        <w:t>Visualisation (Power</w:t>
+      </w:r>
+      <w:r>
+        <w:rPr>
+          <w:lang w:val="en-GB"/>
+        </w:rPr>
+        <w:t>b</w:t>
+      </w:r>
+      <w:r>
+        <w:rPr>
+          <w:lang w:val="en-GB"/>
+        </w:rPr>
+        <w:t>i/Tableau)</w:t>
+      </w:r>
+    </w:p>
+    <w:p>
+      <w:pPr>
+        <w:spacing w:after="0"/>
+        <w:ind w:left="720"/>
+        <w:rPr>
+          <w:lang w:val="en-GB"/>
+        </w:rPr>
+      </w:pPr>
+    </w:p>
+    <w:p>
+      <w:pPr>
+        <w:spacing w:after="0"/>
+        <w:rPr>
+          <w:lang w:val="en-GB"/>
+        </w:rPr>
+      </w:pPr>
+      <w:r>
+        <w:rPr>
+          <w:lang w:val="en-GB"/>
+        </w:rPr>
+        <w:t>Datasets in multiple formats needs to be transformed and loaded to database. This can be done using any ETL tool or python.</w:t>
+      </w:r>
+      <w:r>
+        <w:rPr>
+          <w:lang w:val="en-GB"/>
+        </w:rPr>
+        <w:t xml:space="preserve"> </w:t>
+      </w:r>
+    </w:p>
+    <w:p>
+      <w:pPr>
+        <w:spacing w:after="0"/>
+        <w:rPr>
+          <w:lang w:val="en-GB"/>
+        </w:rPr>
+      </w:pPr>
+    </w:p>
+    <w:p>
+      <w:pPr>
+        <w:spacing w:after="0"/>
+        <w:rPr>
+          <w:lang w:val="en-GB"/>
+        </w:rPr>
+      </w:pPr>
+      <w:r>
+        <w:rPr>
+          <w:lang w:val="en-GB"/>
+        </w:rPr>
+        <w:t xml:space="preserve">Create a </w:t>
+      </w:r>
+      <w:r>
+        <w:rPr>
+          <w:b/>
+          <w:bCs/>
+          <w:lang w:val="en-GB"/>
+        </w:rPr>
+        <w:t>C</w:t>
+      </w:r>
+      <w:r>
+        <w:rPr>
+          <w:b/>
+          <w:bCs/>
+          <w:lang w:val="en-GB"/>
+        </w:rPr>
+        <w:t>alendar</w:t>
+      </w:r>
+      <w:r>
+        <w:rPr>
+          <w:lang w:val="en-GB"/>
+        </w:rPr>
+        <w:t xml:space="preserve"> dimension to join all date columns and perform time intelligence analysis. </w:t>
+      </w:r>
+    </w:p>
+    <w:p>
+      <w:pPr>
+        <w:spacing w:after="0"/>
+        <w:rPr>
+          <w:lang w:val="en-GB"/>
+        </w:rPr>
+      </w:pPr>
+      <w:r>
+        <w:rPr>
+          <w:lang w:val="en-GB"/>
+        </w:rPr>
+        <w:t xml:space="preserve">Use Table values function or looping to create the table </w:t>
+      </w:r>
+    </w:p>
+    <w:p>
+      <w:pPr>
+        <w:spacing w:after="0"/>
+        <w:rPr>
+          <w:lang w:val="en-GB"/>
+        </w:rPr>
+      </w:pPr>
+    </w:p>
+    <w:p>
+      <w:pPr>
+        <w:autoSpaceDE w:val="0"/>
+        <w:autoSpaceDN w:val="0"/>
+        <w:adjustRightInd w:val="0"/>
+        <w:spacing w:after="0" w:line="240" w:lineRule="auto"/>
+        <w:rPr>
+          <w:rFonts w:ascii="Consolas" w:hAnsi="Consolas" w:cs="Consolas"/>
+          <w:color w:val="000000"/>
+          <w:sz w:val="19"/>
+          <w:szCs w:val="19"/>
+        </w:rPr>
+      </w:pPr>
+      <w:r>
+        <w:rPr>
+          <w:rFonts w:ascii="Consolas" w:hAnsi="Consolas" w:cs="Consolas"/>
+          <w:color w:val="0000FF"/>
+          <w:sz w:val="19"/>
+          <w:szCs w:val="19"/>
+        </w:rPr>
+        <w:t>CREATE</w:t>
+      </w:r>
+      <w:r>
+        <w:rPr>
+          <w:rFonts w:ascii="Consolas" w:hAnsi="Consolas" w:cs="Consolas"/>
+          <w:color w:val="000000"/>
+          <w:sz w:val="19"/>
+          <w:szCs w:val="19"/>
+        </w:rPr>
+        <w:t xml:space="preserve"> </w:t>
+      </w:r>
+      <w:r>
+        <w:rPr>
+          <w:rFonts w:ascii="Consolas" w:hAnsi="Consolas" w:cs="Consolas"/>
+          <w:color w:val="0000FF"/>
+          <w:sz w:val="19"/>
+          <w:szCs w:val="19"/>
+        </w:rPr>
+        <w:t>TABLE</w:t>
+      </w:r>
+      <w:r>
+        <w:rPr>
+          <w:rFonts w:ascii="Consolas" w:hAnsi="Consolas" w:cs="Consolas"/>
+          <w:color w:val="000000"/>
+          <w:sz w:val="19"/>
+          <w:szCs w:val="19"/>
+        </w:rPr>
+        <w:t xml:space="preserve"> </w:t>
+      </w:r>
+      <w:proofErr w:type="spellStart"/>
+      <w:proofErr w:type="gramStart"/>
+      <w:r>
+        <w:rPr>
+          <w:rFonts w:ascii="Consolas" w:hAnsi="Consolas" w:cs="Consolas"/>
+          <w:color w:val="000000"/>
+          <w:sz w:val="19"/>
+          <w:szCs w:val="19"/>
+        </w:rPr>
+        <w:t>dbo</w:t>
+      </w:r>
+      <w:r>
+        <w:rPr>
+          <w:rFonts w:ascii="Consolas" w:hAnsi="Consolas" w:cs="Consolas"/>
+          <w:color w:val="808080"/>
+          <w:sz w:val="19"/>
+          <w:szCs w:val="19"/>
+        </w:rPr>
+        <w:t>.</w:t>
+      </w:r>
+      <w:r>
+        <w:rPr>
+          <w:rFonts w:ascii="Consolas" w:hAnsi="Consolas" w:cs="Consolas"/>
+          <w:color w:val="000000"/>
+          <w:sz w:val="19"/>
+          <w:szCs w:val="19"/>
+        </w:rPr>
+        <w:t>Calendar</w:t>
+      </w:r>
+      <w:proofErr w:type="spellEnd"/>
+      <w:proofErr w:type="gramEnd"/>
+      <w:r>
+        <w:rPr>
+          <w:rFonts w:ascii="Consolas" w:hAnsi="Consolas" w:cs="Consolas"/>
+          <w:color w:val="0000FF"/>
+          <w:sz w:val="19"/>
+          <w:szCs w:val="19"/>
+        </w:rPr>
+        <w:t xml:space="preserve"> </w:t>
+      </w:r>
+      <w:r>
+        <w:rPr>
+          <w:rFonts w:ascii="Consolas" w:hAnsi="Consolas" w:cs="Consolas"/>
+          <w:color w:val="808080"/>
+          <w:sz w:val="19"/>
+          <w:szCs w:val="19"/>
+        </w:rPr>
+        <w:t>(</w:t>
+      </w:r>
+    </w:p>
+    <w:p>
+      <w:pPr>
+        <w:autoSpaceDE w:val="0"/>
+        <w:autoSpaceDN w:val="0"/>
+        <w:adjustRightInd w:val="0"/>
+        <w:spacing w:after="0" w:line="240" w:lineRule="auto"/>
+        <w:rPr>
+          <w:rFonts w:ascii="Consolas" w:hAnsi="Consolas" w:cs="Consolas"/>
+          <w:color w:val="000000"/>
+          <w:sz w:val="19"/>
+          <w:szCs w:val="19"/>
+        </w:rPr>
+      </w:pPr>
+      <w:r>
+        <w:rPr>
+          <w:rFonts w:ascii="Consolas" w:hAnsi="Consolas" w:cs="Consolas"/>
+          <w:color w:val="000000"/>
+          <w:sz w:val="19"/>
+          <w:szCs w:val="19"/>
+        </w:rPr>
+        <w:t xml:space="preserve">  </w:t>
+      </w:r>
+      <w:r>
+        <w:rPr>
+          <w:rFonts w:ascii="Consolas" w:hAnsi="Consolas" w:cs="Consolas"/>
+          <w:color w:val="0000FF"/>
+          <w:sz w:val="19"/>
+          <w:szCs w:val="19"/>
+        </w:rPr>
+        <w:t>Date</w:t>
+      </w:r>
+      <w:r>
+        <w:rPr>
+          <w:rFonts w:ascii="Consolas" w:hAnsi="Consolas" w:cs="Consolas"/>
+          <w:color w:val="000000"/>
+          <w:sz w:val="19"/>
+          <w:szCs w:val="19"/>
+        </w:rPr>
+        <w:t xml:space="preserve"> </w:t>
+      </w:r>
+      <w:proofErr w:type="spellStart"/>
+      <w:r>
+        <w:rPr>
+          <w:rFonts w:ascii="Consolas" w:hAnsi="Consolas" w:cs="Consolas"/>
+          <w:color w:val="0000FF"/>
+          <w:sz w:val="19"/>
+          <w:szCs w:val="19"/>
+        </w:rPr>
+        <w:t>DATE</w:t>
+      </w:r>
+      <w:proofErr w:type="spellEnd"/>
+      <w:r>
+        <w:rPr>
+          <w:rFonts w:ascii="Consolas" w:hAnsi="Consolas" w:cs="Consolas"/>
+          <w:color w:val="000000"/>
+          <w:sz w:val="19"/>
+          <w:szCs w:val="19"/>
+        </w:rPr>
+        <w:t xml:space="preserve"> </w:t>
+      </w:r>
+      <w:r>
+        <w:rPr>
+          <w:rFonts w:ascii="Consolas" w:hAnsi="Consolas" w:cs="Consolas"/>
+          <w:color w:val="808080"/>
+          <w:sz w:val="19"/>
+          <w:szCs w:val="19"/>
+        </w:rPr>
+        <w:t>NOT</w:t>
+      </w:r>
+      <w:r>
+        <w:rPr>
+          <w:rFonts w:ascii="Consolas" w:hAnsi="Consolas" w:cs="Consolas"/>
+          <w:color w:val="000000"/>
+          <w:sz w:val="19"/>
+          <w:szCs w:val="19"/>
+        </w:rPr>
+        <w:t xml:space="preserve"> </w:t>
+      </w:r>
+      <w:r>
+        <w:rPr>
+          <w:rFonts w:ascii="Consolas" w:hAnsi="Consolas" w:cs="Consolas"/>
+          <w:color w:val="808080"/>
+          <w:sz w:val="19"/>
+          <w:szCs w:val="19"/>
+        </w:rPr>
+        <w:t>NULL,</w:t>
+      </w:r>
+    </w:p>
+    <w:p>
+      <w:pPr>
+        <w:autoSpaceDE w:val="0"/>
+        <w:autoSpaceDN w:val="0"/>
+        <w:adjustRightInd w:val="0"/>
+        <w:spacing w:after="0" w:line="240" w:lineRule="auto"/>
+        <w:rPr>
+          <w:rFonts w:ascii="Consolas" w:hAnsi="Consolas" w:cs="Consolas"/>
+          <w:color w:val="000000"/>
+          <w:sz w:val="19"/>
+          <w:szCs w:val="19"/>
+        </w:rPr>
+      </w:pPr>
+      <w:r>
+        <w:rPr>
+          <w:rFonts w:ascii="Consolas" w:hAnsi="Consolas" w:cs="Consolas"/>
+          <w:color w:val="000000"/>
+          <w:sz w:val="19"/>
+          <w:szCs w:val="19"/>
+        </w:rPr>
+        <w:t xml:space="preserve">  </w:t>
+      </w:r>
+      <w:proofErr w:type="spellStart"/>
+      <w:r>
+        <w:rPr>
+          <w:rFonts w:ascii="Consolas" w:hAnsi="Consolas" w:cs="Consolas"/>
+          <w:color w:val="FF00FF"/>
+          <w:sz w:val="19"/>
+          <w:szCs w:val="19"/>
+        </w:rPr>
+        <w:t>DayOfWeek</w:t>
+      </w:r>
+      <w:proofErr w:type="spellEnd"/>
+      <w:r>
+        <w:rPr>
+          <w:rFonts w:ascii="Consolas" w:hAnsi="Consolas" w:cs="Consolas"/>
+          <w:color w:val="000000"/>
+          <w:sz w:val="19"/>
+          <w:szCs w:val="19"/>
+        </w:rPr>
+        <w:t xml:space="preserve"> </w:t>
+      </w:r>
+      <w:proofErr w:type="gramStart"/>
+      <w:r>
+        <w:rPr>
+          <w:rFonts w:ascii="Consolas" w:hAnsi="Consolas" w:cs="Consolas"/>
+          <w:color w:val="0000FF"/>
+          <w:sz w:val="19"/>
+          <w:szCs w:val="19"/>
+        </w:rPr>
+        <w:t>VARCHAR</w:t>
+      </w:r>
+      <w:r>
+        <w:rPr>
+          <w:rFonts w:ascii="Consolas" w:hAnsi="Consolas" w:cs="Consolas"/>
+          <w:color w:val="808080"/>
+          <w:sz w:val="19"/>
+          <w:szCs w:val="19"/>
+        </w:rPr>
+        <w:t>(</w:t>
+      </w:r>
+      <w:proofErr w:type="gramEnd"/>
+      <w:r>
+        <w:rPr>
+          <w:rFonts w:ascii="Consolas" w:hAnsi="Consolas" w:cs="Consolas"/>
+          <w:color w:val="000000"/>
+          <w:sz w:val="19"/>
+          <w:szCs w:val="19"/>
+        </w:rPr>
+        <w:t>10</w:t>
+      </w:r>
+      <w:r>
+        <w:rPr>
+          <w:rFonts w:ascii="Consolas" w:hAnsi="Consolas" w:cs="Consolas"/>
+          <w:color w:val="808080"/>
+          <w:sz w:val="19"/>
+          <w:szCs w:val="19"/>
+        </w:rPr>
+        <w:t>)</w:t>
+      </w:r>
+      <w:r>
+        <w:rPr>
+          <w:rFonts w:ascii="Consolas" w:hAnsi="Consolas" w:cs="Consolas"/>
+          <w:color w:val="000000"/>
+          <w:sz w:val="19"/>
+          <w:szCs w:val="19"/>
+        </w:rPr>
+        <w:t xml:space="preserve"> </w:t>
+      </w:r>
+      <w:r>
+        <w:rPr>
+          <w:rFonts w:ascii="Consolas" w:hAnsi="Consolas" w:cs="Consolas"/>
+          <w:color w:val="808080"/>
+          <w:sz w:val="19"/>
+          <w:szCs w:val="19"/>
+        </w:rPr>
+        <w:t>NOT</w:t>
+      </w:r>
+      <w:r>
+        <w:rPr>
+          <w:rFonts w:ascii="Consolas" w:hAnsi="Consolas" w:cs="Consolas"/>
+          <w:color w:val="000000"/>
+          <w:sz w:val="19"/>
+          <w:szCs w:val="19"/>
+        </w:rPr>
+        <w:t xml:space="preserve"> </w:t>
+      </w:r>
+      <w:r>
+        <w:rPr>
+          <w:rFonts w:ascii="Consolas" w:hAnsi="Consolas" w:cs="Consolas"/>
+          <w:color w:val="808080"/>
+          <w:sz w:val="19"/>
+          <w:szCs w:val="19"/>
+        </w:rPr>
+        <w:t>NULL,</w:t>
+      </w:r>
+    </w:p>
+    <w:p>
+      <w:pPr>
+        <w:autoSpaceDE w:val="0"/>
+        <w:autoSpaceDN w:val="0"/>
+        <w:adjustRightInd w:val="0"/>
+        <w:spacing w:after="0" w:line="240" w:lineRule="auto"/>
+        <w:rPr>
+          <w:rFonts w:ascii="Consolas" w:hAnsi="Consolas" w:cs="Consolas"/>
+          <w:color w:val="000000"/>
+          <w:sz w:val="19"/>
+          <w:szCs w:val="19"/>
+        </w:rPr>
+      </w:pPr>
+      <w:r>
+        <w:rPr>
+          <w:rFonts w:ascii="Consolas" w:hAnsi="Consolas" w:cs="Consolas"/>
+          <w:color w:val="000000"/>
+          <w:sz w:val="19"/>
+          <w:szCs w:val="19"/>
+        </w:rPr>
+        <w:t xml:space="preserve">  </w:t>
+      </w:r>
+      <w:proofErr w:type="spellStart"/>
+      <w:r>
+        <w:rPr>
+          <w:rFonts w:ascii="Consolas" w:hAnsi="Consolas" w:cs="Consolas"/>
+          <w:color w:val="FF00FF"/>
+          <w:sz w:val="19"/>
+          <w:szCs w:val="19"/>
+        </w:rPr>
+        <w:t>DayOfMonth</w:t>
+      </w:r>
+      <w:proofErr w:type="spellEnd"/>
+      <w:r>
+        <w:rPr>
+          <w:rFonts w:ascii="Consolas" w:hAnsi="Consolas" w:cs="Consolas"/>
+          <w:color w:val="000000"/>
+          <w:sz w:val="19"/>
+          <w:szCs w:val="19"/>
+        </w:rPr>
+        <w:t xml:space="preserve"> </w:t>
+      </w:r>
+      <w:r>
+        <w:rPr>
+          <w:rFonts w:ascii="Consolas" w:hAnsi="Consolas" w:cs="Consolas"/>
+          <w:color w:val="0000FF"/>
+          <w:sz w:val="19"/>
+          <w:szCs w:val="19"/>
+        </w:rPr>
+        <w:t>INT</w:t>
+      </w:r>
+      <w:r>
+        <w:rPr>
+          <w:rFonts w:ascii="Consolas" w:hAnsi="Consolas" w:cs="Consolas"/>
+          <w:color w:val="000000"/>
+          <w:sz w:val="19"/>
+          <w:szCs w:val="19"/>
+        </w:rPr>
+        <w:t xml:space="preserve"> </w:t>
+      </w:r>
+      <w:r>
+        <w:rPr>
+          <w:rFonts w:ascii="Consolas" w:hAnsi="Consolas" w:cs="Consolas"/>
+          <w:color w:val="808080"/>
+          <w:sz w:val="19"/>
+          <w:szCs w:val="19"/>
+        </w:rPr>
+        <w:t>NOT</w:t>
+      </w:r>
+      <w:r>
+        <w:rPr>
+          <w:rFonts w:ascii="Consolas" w:hAnsi="Consolas" w:cs="Consolas"/>
+          <w:color w:val="000000"/>
+          <w:sz w:val="19"/>
+          <w:szCs w:val="19"/>
+        </w:rPr>
+        <w:t xml:space="preserve"> </w:t>
+      </w:r>
+      <w:r>
+        <w:rPr>
+          <w:rFonts w:ascii="Consolas" w:hAnsi="Consolas" w:cs="Consolas"/>
+          <w:color w:val="808080"/>
+          <w:sz w:val="19"/>
+          <w:szCs w:val="19"/>
+        </w:rPr>
+        <w:t>NULL,</w:t>
+      </w:r>
+    </w:p>
+    <w:p>
+      <w:pPr>
+        <w:autoSpaceDE w:val="0"/>
+        <w:autoSpaceDN w:val="0"/>
+        <w:adjustRightInd w:val="0"/>
+        <w:spacing w:after="0" w:line="240" w:lineRule="auto"/>
+        <w:rPr>
+          <w:rFonts w:ascii="Consolas" w:hAnsi="Consolas" w:cs="Consolas"/>
+          <w:color w:val="000000"/>
+          <w:sz w:val="19"/>
+          <w:szCs w:val="19"/>
+        </w:rPr>
+      </w:pPr>
+      <w:r>
+        <w:rPr>
+          <w:rFonts w:ascii="Consolas" w:hAnsi="Consolas" w:cs="Consolas"/>
+          <w:color w:val="000000"/>
+          <w:sz w:val="19"/>
+          <w:szCs w:val="19"/>
+        </w:rPr>
+        <w:t xml:space="preserve">  </w:t>
+      </w:r>
+      <w:proofErr w:type="spellStart"/>
+      <w:r>
+        <w:rPr>
+          <w:rFonts w:ascii="Consolas" w:hAnsi="Consolas" w:cs="Consolas"/>
+          <w:color w:val="FF00FF"/>
+          <w:sz w:val="19"/>
+          <w:szCs w:val="19"/>
+        </w:rPr>
+        <w:t>DayOfYear</w:t>
+      </w:r>
+      <w:proofErr w:type="spellEnd"/>
+      <w:r>
+        <w:rPr>
+          <w:rFonts w:ascii="Consolas" w:hAnsi="Consolas" w:cs="Consolas"/>
+          <w:color w:val="000000"/>
+          <w:sz w:val="19"/>
+          <w:szCs w:val="19"/>
+        </w:rPr>
+        <w:t xml:space="preserve"> </w:t>
+      </w:r>
+      <w:r>
+        <w:rPr>
+          <w:rFonts w:ascii="Consolas" w:hAnsi="Consolas" w:cs="Consolas"/>
+          <w:color w:val="0000FF"/>
+          <w:sz w:val="19"/>
+          <w:szCs w:val="19"/>
+        </w:rPr>
+        <w:t>INT</w:t>
+      </w:r>
+      <w:r>
+        <w:rPr>
+          <w:rFonts w:ascii="Consolas" w:hAnsi="Consolas" w:cs="Consolas"/>
+          <w:color w:val="000000"/>
+          <w:sz w:val="19"/>
+          <w:szCs w:val="19"/>
+        </w:rPr>
+        <w:t xml:space="preserve"> </w:t>
+      </w:r>
+      <w:r>
+        <w:rPr>
+          <w:rFonts w:ascii="Consolas" w:hAnsi="Consolas" w:cs="Consolas"/>
+          <w:color w:val="808080"/>
+          <w:sz w:val="19"/>
+          <w:szCs w:val="19"/>
+        </w:rPr>
+        <w:t>NOT</w:t>
+      </w:r>
+      <w:r>
+        <w:rPr>
+          <w:rFonts w:ascii="Consolas" w:hAnsi="Consolas" w:cs="Consolas"/>
+          <w:color w:val="000000"/>
+          <w:sz w:val="19"/>
+          <w:szCs w:val="19"/>
+        </w:rPr>
+        <w:t xml:space="preserve"> </w:t>
+      </w:r>
+      <w:r>
+        <w:rPr>
+          <w:rFonts w:ascii="Consolas" w:hAnsi="Consolas" w:cs="Consolas"/>
+          <w:color w:val="808080"/>
+          <w:sz w:val="19"/>
+          <w:szCs w:val="19"/>
+        </w:rPr>
+        <w:t>NULL,</w:t>
+      </w:r>
+    </w:p>
+    <w:p>
+      <w:pPr>
+        <w:autoSpaceDE w:val="0"/>
+        <w:autoSpaceDN w:val="0"/>
+        <w:adjustRightInd w:val="0"/>
+        <w:spacing w:after="0" w:line="240" w:lineRule="auto"/>
+        <w:rPr>
+          <w:rFonts w:ascii="Consolas" w:hAnsi="Consolas" w:cs="Consolas"/>
+          <w:color w:val="000000"/>
+          <w:sz w:val="19"/>
+          <w:szCs w:val="19"/>
+        </w:rPr>
+      </w:pPr>
+      <w:r>
+        <w:rPr>
+          <w:rFonts w:ascii="Consolas" w:hAnsi="Consolas" w:cs="Consolas"/>
+          <w:color w:val="000000"/>
+          <w:sz w:val="19"/>
+          <w:szCs w:val="19"/>
+        </w:rPr>
+        <w:t xml:space="preserve">  </w:t>
+      </w:r>
+      <w:proofErr w:type="spellStart"/>
+      <w:r>
+        <w:rPr>
+          <w:rFonts w:ascii="Consolas" w:hAnsi="Consolas" w:cs="Consolas"/>
+          <w:color w:val="000000"/>
+          <w:sz w:val="19"/>
+          <w:szCs w:val="19"/>
+        </w:rPr>
+        <w:t>WeekOfYear</w:t>
+      </w:r>
+      <w:proofErr w:type="spellEnd"/>
+      <w:r>
+        <w:rPr>
+          <w:rFonts w:ascii="Consolas" w:hAnsi="Consolas" w:cs="Consolas"/>
+          <w:color w:val="000000"/>
+          <w:sz w:val="19"/>
+          <w:szCs w:val="19"/>
+        </w:rPr>
+        <w:t xml:space="preserve"> </w:t>
+      </w:r>
+      <w:r>
+        <w:rPr>
+          <w:rFonts w:ascii="Consolas" w:hAnsi="Consolas" w:cs="Consolas"/>
+          <w:color w:val="0000FF"/>
+          <w:sz w:val="19"/>
+          <w:szCs w:val="19"/>
+        </w:rPr>
+        <w:t>INT</w:t>
+      </w:r>
+      <w:r>
+        <w:rPr>
+          <w:rFonts w:ascii="Consolas" w:hAnsi="Consolas" w:cs="Consolas"/>
+          <w:color w:val="000000"/>
+          <w:sz w:val="19"/>
+          <w:szCs w:val="19"/>
+        </w:rPr>
+        <w:t xml:space="preserve"> </w:t>
+      </w:r>
+      <w:r>
+        <w:rPr>
+          <w:rFonts w:ascii="Consolas" w:hAnsi="Consolas" w:cs="Consolas"/>
+          <w:color w:val="808080"/>
+          <w:sz w:val="19"/>
+          <w:szCs w:val="19"/>
+        </w:rPr>
+        <w:t>NOT</w:t>
+      </w:r>
+      <w:r>
+        <w:rPr>
+          <w:rFonts w:ascii="Consolas" w:hAnsi="Consolas" w:cs="Consolas"/>
+          <w:color w:val="000000"/>
+          <w:sz w:val="19"/>
+          <w:szCs w:val="19"/>
+        </w:rPr>
+        <w:t xml:space="preserve"> </w:t>
+      </w:r>
+      <w:r>
+        <w:rPr>
+          <w:rFonts w:ascii="Consolas" w:hAnsi="Consolas" w:cs="Consolas"/>
+          <w:color w:val="808080"/>
+          <w:sz w:val="19"/>
+          <w:szCs w:val="19"/>
+        </w:rPr>
+        <w:t>NULL,</w:t>
+      </w:r>
+    </w:p>
+    <w:p>
+      <w:pPr>
+        <w:autoSpaceDE w:val="0"/>
+        <w:autoSpaceDN w:val="0"/>
+        <w:adjustRightInd w:val="0"/>
+        <w:spacing w:after="0" w:line="240" w:lineRule="auto"/>
+        <w:rPr>
+          <w:rFonts w:ascii="Consolas" w:hAnsi="Consolas" w:cs="Consolas"/>
+          <w:color w:val="000000"/>
+          <w:sz w:val="19"/>
+          <w:szCs w:val="19"/>
+        </w:rPr>
+      </w:pPr>
+      <w:r>
+        <w:rPr>
+          <w:rFonts w:ascii="Consolas" w:hAnsi="Consolas" w:cs="Consolas"/>
+          <w:color w:val="000000"/>
+          <w:sz w:val="19"/>
+          <w:szCs w:val="19"/>
+        </w:rPr>
+        <w:t xml:space="preserve">  </w:t>
+      </w:r>
+      <w:proofErr w:type="spellStart"/>
+      <w:r>
+        <w:rPr>
+          <w:rFonts w:ascii="Consolas" w:hAnsi="Consolas" w:cs="Consolas"/>
+          <w:color w:val="000000"/>
+          <w:sz w:val="19"/>
+          <w:szCs w:val="19"/>
+        </w:rPr>
+        <w:t>MonthOfYear</w:t>
+      </w:r>
+      <w:proofErr w:type="spellEnd"/>
+      <w:r>
+        <w:rPr>
+          <w:rFonts w:ascii="Consolas" w:hAnsi="Consolas" w:cs="Consolas"/>
+          <w:color w:val="000000"/>
+          <w:sz w:val="19"/>
+          <w:szCs w:val="19"/>
+        </w:rPr>
+        <w:t xml:space="preserve"> </w:t>
+      </w:r>
+      <w:r>
+        <w:rPr>
+          <w:rFonts w:ascii="Consolas" w:hAnsi="Consolas" w:cs="Consolas"/>
+          <w:color w:val="0000FF"/>
+          <w:sz w:val="19"/>
+          <w:szCs w:val="19"/>
+        </w:rPr>
+        <w:t>INT</w:t>
+      </w:r>
+      <w:r>
+        <w:rPr>
+          <w:rFonts w:ascii="Consolas" w:hAnsi="Consolas" w:cs="Consolas"/>
+          <w:color w:val="000000"/>
+          <w:sz w:val="19"/>
+          <w:szCs w:val="19"/>
+        </w:rPr>
+        <w:t xml:space="preserve"> </w:t>
+      </w:r>
+      <w:r>
+        <w:rPr>
+          <w:rFonts w:ascii="Consolas" w:hAnsi="Consolas" w:cs="Consolas"/>
+          <w:color w:val="808080"/>
+          <w:sz w:val="19"/>
+          <w:szCs w:val="19"/>
+        </w:rPr>
+        <w:t>NOT</w:t>
+      </w:r>
+      <w:r>
+        <w:rPr>
+          <w:rFonts w:ascii="Consolas" w:hAnsi="Consolas" w:cs="Consolas"/>
+          <w:color w:val="000000"/>
+          <w:sz w:val="19"/>
+          <w:szCs w:val="19"/>
+        </w:rPr>
+        <w:t xml:space="preserve"> </w:t>
+      </w:r>
+      <w:r>
+        <w:rPr>
+          <w:rFonts w:ascii="Consolas" w:hAnsi="Consolas" w:cs="Consolas"/>
+          <w:color w:val="808080"/>
+          <w:sz w:val="19"/>
+          <w:szCs w:val="19"/>
+        </w:rPr>
+        <w:t>NULL,</w:t>
+      </w:r>
+    </w:p>
+    <w:p>
+      <w:pPr>
+        <w:autoSpaceDE w:val="0"/>
+        <w:autoSpaceDN w:val="0"/>
+        <w:adjustRightInd w:val="0"/>
+        <w:spacing w:after="0" w:line="240" w:lineRule="auto"/>
+        <w:rPr>
+          <w:rFonts w:ascii="Consolas" w:hAnsi="Consolas" w:cs="Consolas"/>
+          <w:color w:val="000000"/>
+          <w:sz w:val="19"/>
+          <w:szCs w:val="19"/>
+        </w:rPr>
+      </w:pPr>
+      <w:r>
+        <w:rPr>
+          <w:rFonts w:ascii="Consolas" w:hAnsi="Consolas" w:cs="Consolas"/>
+          <w:color w:val="000000"/>
+          <w:sz w:val="19"/>
+          <w:szCs w:val="19"/>
+        </w:rPr>
+        <w:t xml:space="preserve">  </w:t>
+      </w:r>
+      <w:proofErr w:type="spellStart"/>
+      <w:r>
+        <w:rPr>
+          <w:rFonts w:ascii="Consolas" w:hAnsi="Consolas" w:cs="Consolas"/>
+          <w:color w:val="000000"/>
+          <w:sz w:val="19"/>
+          <w:szCs w:val="19"/>
+        </w:rPr>
+        <w:t>QuarterOfYear</w:t>
+      </w:r>
+      <w:proofErr w:type="spellEnd"/>
+      <w:r>
+        <w:rPr>
+          <w:rFonts w:ascii="Consolas" w:hAnsi="Consolas" w:cs="Consolas"/>
+          <w:color w:val="000000"/>
+          <w:sz w:val="19"/>
+          <w:szCs w:val="19"/>
+        </w:rPr>
+        <w:t xml:space="preserve"> </w:t>
+      </w:r>
+      <w:r>
+        <w:rPr>
+          <w:rFonts w:ascii="Consolas" w:hAnsi="Consolas" w:cs="Consolas"/>
+          <w:color w:val="0000FF"/>
+          <w:sz w:val="19"/>
+          <w:szCs w:val="19"/>
+        </w:rPr>
+        <w:t>INT</w:t>
+      </w:r>
+      <w:r>
+        <w:rPr>
+          <w:rFonts w:ascii="Consolas" w:hAnsi="Consolas" w:cs="Consolas"/>
+          <w:color w:val="000000"/>
+          <w:sz w:val="19"/>
+          <w:szCs w:val="19"/>
+        </w:rPr>
+        <w:t xml:space="preserve"> </w:t>
+      </w:r>
+      <w:r>
+        <w:rPr>
+          <w:rFonts w:ascii="Consolas" w:hAnsi="Consolas" w:cs="Consolas"/>
+          <w:color w:val="808080"/>
+          <w:sz w:val="19"/>
+          <w:szCs w:val="19"/>
+        </w:rPr>
+        <w:t>NOT</w:t>
+      </w:r>
+      <w:r>
+        <w:rPr>
+          <w:rFonts w:ascii="Consolas" w:hAnsi="Consolas" w:cs="Consolas"/>
+          <w:color w:val="000000"/>
+          <w:sz w:val="19"/>
+          <w:szCs w:val="19"/>
+        </w:rPr>
+        <w:t xml:space="preserve"> </w:t>
+      </w:r>
+      <w:r>
+        <w:rPr>
+          <w:rFonts w:ascii="Consolas" w:hAnsi="Consolas" w:cs="Consolas"/>
+          <w:color w:val="808080"/>
+          <w:sz w:val="19"/>
+          <w:szCs w:val="19"/>
+        </w:rPr>
+        <w:t>NULL,</w:t>
+      </w:r>
+    </w:p>
+    <w:p>
+      <w:pPr>
+        <w:autoSpaceDE w:val="0"/>
+        <w:autoSpaceDN w:val="0"/>
+        <w:adjustRightInd w:val="0"/>
+        <w:spacing w:after="0" w:line="240" w:lineRule="auto"/>
+        <w:rPr>
+          <w:rFonts w:ascii="Consolas" w:hAnsi="Consolas" w:cs="Consolas"/>
+          <w:color w:val="000000"/>
+          <w:sz w:val="19"/>
+          <w:szCs w:val="19"/>
+        </w:rPr>
+      </w:pPr>
+      <w:r>
+        <w:rPr>
+          <w:rFonts w:ascii="Consolas" w:hAnsi="Consolas" w:cs="Consolas"/>
+          <w:color w:val="000000"/>
+          <w:sz w:val="19"/>
+          <w:szCs w:val="19"/>
+        </w:rPr>
+        <w:t xml:space="preserve">  </w:t>
+      </w:r>
+      <w:r>
+        <w:rPr>
+          <w:rFonts w:ascii="Consolas" w:hAnsi="Consolas" w:cs="Consolas"/>
+          <w:color w:val="FF00FF"/>
+          <w:sz w:val="19"/>
+          <w:szCs w:val="19"/>
+        </w:rPr>
+        <w:t>Year</w:t>
+      </w:r>
+      <w:r>
+        <w:rPr>
+          <w:rFonts w:ascii="Consolas" w:hAnsi="Consolas" w:cs="Consolas"/>
+          <w:color w:val="000000"/>
+          <w:sz w:val="19"/>
+          <w:szCs w:val="19"/>
+        </w:rPr>
+        <w:t xml:space="preserve"> </w:t>
+      </w:r>
+      <w:r>
+        <w:rPr>
+          <w:rFonts w:ascii="Consolas" w:hAnsi="Consolas" w:cs="Consolas"/>
+          <w:color w:val="0000FF"/>
+          <w:sz w:val="19"/>
+          <w:szCs w:val="19"/>
+        </w:rPr>
+        <w:t>INT</w:t>
+      </w:r>
+      <w:r>
+        <w:rPr>
+          <w:rFonts w:ascii="Consolas" w:hAnsi="Consolas" w:cs="Consolas"/>
+          <w:color w:val="000000"/>
+          <w:sz w:val="19"/>
+          <w:szCs w:val="19"/>
+        </w:rPr>
+        <w:t xml:space="preserve"> </w:t>
+      </w:r>
+      <w:r>
+        <w:rPr>
+          <w:rFonts w:ascii="Consolas" w:hAnsi="Consolas" w:cs="Consolas"/>
+          <w:color w:val="808080"/>
+          <w:sz w:val="19"/>
+          <w:szCs w:val="19"/>
+        </w:rPr>
+        <w:t>NOT</w:t>
+      </w:r>
+      <w:r>
+        <w:rPr>
+          <w:rFonts w:ascii="Consolas" w:hAnsi="Consolas" w:cs="Consolas"/>
+          <w:color w:val="000000"/>
+          <w:sz w:val="19"/>
+          <w:szCs w:val="19"/>
+        </w:rPr>
+        <w:t xml:space="preserve"> </w:t>
+      </w:r>
+      <w:r>
+        <w:rPr>
+          <w:rFonts w:ascii="Consolas" w:hAnsi="Consolas" w:cs="Consolas"/>
+          <w:color w:val="808080"/>
+          <w:sz w:val="19"/>
+          <w:szCs w:val="19"/>
+        </w:rPr>
+        <w:t>NULL,</w:t>
+      </w:r>
+    </w:p>
+    <w:p>
+      <w:pPr>
+        <w:autoSpaceDE w:val="0"/>
+        <w:autoSpaceDN w:val="0"/>
+        <w:adjustRightInd w:val="0"/>
+        <w:spacing w:after="0" w:line="240" w:lineRule="auto"/>
+        <w:rPr>
+          <w:rFonts w:ascii="Consolas" w:hAnsi="Consolas" w:cs="Consolas"/>
+          <w:color w:val="000000"/>
+          <w:sz w:val="19"/>
+          <w:szCs w:val="19"/>
+        </w:rPr>
+      </w:pPr>
+      <w:r>
+        <w:rPr>
+          <w:rFonts w:ascii="Consolas" w:hAnsi="Consolas" w:cs="Consolas"/>
+          <w:color w:val="000000"/>
+          <w:sz w:val="19"/>
+          <w:szCs w:val="19"/>
+        </w:rPr>
+        <w:t xml:space="preserve">  </w:t>
+      </w:r>
+      <w:proofErr w:type="spellStart"/>
+      <w:r>
+        <w:rPr>
+          <w:rFonts w:ascii="Consolas" w:hAnsi="Consolas" w:cs="Consolas"/>
+          <w:color w:val="000000"/>
+          <w:sz w:val="19"/>
+          <w:szCs w:val="19"/>
+        </w:rPr>
+        <w:t>IsWeekend</w:t>
+      </w:r>
+      <w:proofErr w:type="spellEnd"/>
+      <w:r>
+        <w:rPr>
+          <w:rFonts w:ascii="Consolas" w:hAnsi="Consolas" w:cs="Consolas"/>
+          <w:color w:val="000000"/>
+          <w:sz w:val="19"/>
+          <w:szCs w:val="19"/>
+        </w:rPr>
+        <w:t xml:space="preserve"> </w:t>
+      </w:r>
+      <w:r>
+        <w:rPr>
+          <w:rFonts w:ascii="Consolas" w:hAnsi="Consolas" w:cs="Consolas"/>
+          <w:color w:val="0000FF"/>
+          <w:sz w:val="19"/>
+          <w:szCs w:val="19"/>
+        </w:rPr>
+        <w:t>BIT</w:t>
+      </w:r>
+      <w:r>
+        <w:rPr>
+          <w:rFonts w:ascii="Consolas" w:hAnsi="Consolas" w:cs="Consolas"/>
+          <w:color w:val="000000"/>
+          <w:sz w:val="19"/>
+          <w:szCs w:val="19"/>
+        </w:rPr>
+        <w:t xml:space="preserve"> </w:t>
+      </w:r>
+      <w:r>
+        <w:rPr>
+          <w:rFonts w:ascii="Consolas" w:hAnsi="Consolas" w:cs="Consolas"/>
+          <w:color w:val="808080"/>
+          <w:sz w:val="19"/>
+          <w:szCs w:val="19"/>
+        </w:rPr>
+        <w:t>NOT</w:t>
+      </w:r>
+      <w:r>
+        <w:rPr>
+          <w:rFonts w:ascii="Consolas" w:hAnsi="Consolas" w:cs="Consolas"/>
+          <w:color w:val="000000"/>
+          <w:sz w:val="19"/>
+          <w:szCs w:val="19"/>
+        </w:rPr>
+        <w:t xml:space="preserve"> </w:t>
+      </w:r>
+      <w:r>
+        <w:rPr>
+          <w:rFonts w:ascii="Consolas" w:hAnsi="Consolas" w:cs="Consolas"/>
+          <w:color w:val="808080"/>
+          <w:sz w:val="19"/>
+          <w:szCs w:val="19"/>
+        </w:rPr>
+        <w:t>NULL</w:t>
+      </w:r>
+    </w:p>
+    <w:p>
+      <w:pPr>
+        <w:autoSpaceDE w:val="0"/>
+        <w:autoSpaceDN w:val="0"/>
+        <w:adjustRightInd w:val="0"/>
+        <w:spacing w:after="0" w:line="240" w:lineRule="auto"/>
+        <w:rPr>
+          <w:rFonts w:ascii="Consolas" w:hAnsi="Consolas" w:cs="Consolas"/>
+          <w:color w:val="000000"/>
+          <w:sz w:val="19"/>
+          <w:szCs w:val="19"/>
+        </w:rPr>
+      </w:pPr>
+      <w:r>
+        <w:rPr>
+          <w:rFonts w:ascii="Consolas" w:hAnsi="Consolas" w:cs="Consolas"/>
+          <w:color w:val="808080"/>
+          <w:sz w:val="19"/>
+          <w:szCs w:val="19"/>
+        </w:rPr>
+        <w:t>);</w:t>
+      </w:r>
+    </w:p>
+    <w:p>
+      <w:pPr>
+        <w:autoSpaceDE w:val="0"/>
+        <w:autoSpaceDN w:val="0"/>
+        <w:adjustRightInd w:val="0"/>
+        <w:spacing w:after="0" w:line="240" w:lineRule="auto"/>
+        <w:rPr>
+          <w:rFonts w:ascii="Consolas" w:hAnsi="Consolas" w:cs="Consolas"/>
+          <w:color w:val="000000"/>
+          <w:sz w:val="19"/>
+          <w:szCs w:val="19"/>
+        </w:rPr>
+      </w:pPr>
+    </w:p>
+    <w:p>
+      <w:pPr>
+        <w:autoSpaceDE w:val="0"/>
+        <w:autoSpaceDN w:val="0"/>
+        <w:adjustRightInd w:val="0"/>
+        <w:spacing w:after="0" w:line="240" w:lineRule="auto"/>
+        <w:rPr>
+          <w:rFonts w:ascii="Consolas" w:hAnsi="Consolas" w:cs="Consolas"/>
+          <w:color w:val="000000"/>
+          <w:sz w:val="19"/>
+          <w:szCs w:val="19"/>
+        </w:rPr>
+      </w:pPr>
+      <w:r>
+        <w:rPr>
+          <w:rFonts w:ascii="Consolas" w:hAnsi="Consolas" w:cs="Consolas"/>
+          <w:color w:val="0000FF"/>
+          <w:sz w:val="19"/>
+          <w:szCs w:val="19"/>
+        </w:rPr>
+        <w:t>DECLARE</w:t>
+      </w:r>
+      <w:r>
+        <w:rPr>
+          <w:rFonts w:ascii="Consolas" w:hAnsi="Consolas" w:cs="Consolas"/>
+          <w:color w:val="000000"/>
+          <w:sz w:val="19"/>
+          <w:szCs w:val="19"/>
+        </w:rPr>
+        <w:t xml:space="preserve"> @StartDate </w:t>
+      </w:r>
+      <w:r>
+        <w:rPr>
+          <w:rFonts w:ascii="Consolas" w:hAnsi="Consolas" w:cs="Consolas"/>
+          <w:color w:val="0000FF"/>
+          <w:sz w:val="19"/>
+          <w:szCs w:val="19"/>
+        </w:rPr>
+        <w:t>DATE</w:t>
+      </w:r>
+      <w:r>
+        <w:rPr>
+          <w:rFonts w:ascii="Consolas" w:hAnsi="Consolas" w:cs="Consolas"/>
+          <w:color w:val="000000"/>
+          <w:sz w:val="19"/>
+          <w:szCs w:val="19"/>
+        </w:rPr>
+        <w:t xml:space="preserve"> </w:t>
+      </w:r>
+      <w:r>
+        <w:rPr>
+          <w:rFonts w:ascii="Consolas" w:hAnsi="Consolas" w:cs="Consolas"/>
+          <w:color w:val="808080"/>
+          <w:sz w:val="19"/>
+          <w:szCs w:val="19"/>
+        </w:rPr>
+        <w:t>=</w:t>
+      </w:r>
+      <w:r>
+        <w:rPr>
+          <w:rFonts w:ascii="Consolas" w:hAnsi="Consolas" w:cs="Consolas"/>
+          <w:color w:val="000000"/>
+          <w:sz w:val="19"/>
+          <w:szCs w:val="19"/>
+        </w:rPr>
+        <w:t xml:space="preserve"> </w:t>
+      </w:r>
+      <w:r>
+        <w:rPr>
+          <w:rFonts w:ascii="Consolas" w:hAnsi="Consolas" w:cs="Consolas"/>
+          <w:color w:val="FF0000"/>
+          <w:sz w:val="19"/>
+          <w:szCs w:val="19"/>
+        </w:rPr>
+        <w:t>'2020-01-01'</w:t>
+      </w:r>
+      <w:r>
+        <w:rPr>
+          <w:rFonts w:ascii="Consolas" w:hAnsi="Consolas" w:cs="Consolas"/>
+          <w:color w:val="808080"/>
+          <w:sz w:val="19"/>
+          <w:szCs w:val="19"/>
+        </w:rPr>
+        <w:t>;</w:t>
+      </w:r>
+    </w:p>
+    <w:p>
+      <w:pPr>
+        <w:autoSpaceDE w:val="0"/>
+        <w:autoSpaceDN w:val="0"/>
+        <w:adjustRightInd w:val="0"/>
+        <w:spacing w:after="0" w:line="240" w:lineRule="auto"/>
+        <w:rPr>
+          <w:rFonts w:ascii="Consolas" w:hAnsi="Consolas" w:cs="Consolas"/>
+          <w:color w:val="000000"/>
+          <w:sz w:val="19"/>
+          <w:szCs w:val="19"/>
+        </w:rPr>
+      </w:pPr>
+      <w:r>
+        <w:rPr>
+          <w:rFonts w:ascii="Consolas" w:hAnsi="Consolas" w:cs="Consolas"/>
+          <w:color w:val="0000FF"/>
+          <w:sz w:val="19"/>
+          <w:szCs w:val="19"/>
+        </w:rPr>
+        <w:t>DECLARE</w:t>
+      </w:r>
+      <w:r>
+        <w:rPr>
+          <w:rFonts w:ascii="Consolas" w:hAnsi="Consolas" w:cs="Consolas"/>
+          <w:color w:val="000000"/>
+          <w:sz w:val="19"/>
+          <w:szCs w:val="19"/>
+        </w:rPr>
+        <w:t xml:space="preserve"> @EndDate </w:t>
+      </w:r>
+      <w:r>
+        <w:rPr>
+          <w:rFonts w:ascii="Consolas" w:hAnsi="Consolas" w:cs="Consolas"/>
+          <w:color w:val="0000FF"/>
+          <w:sz w:val="19"/>
+          <w:szCs w:val="19"/>
+        </w:rPr>
+        <w:t>DATE</w:t>
+      </w:r>
+      <w:r>
+        <w:rPr>
+          <w:rFonts w:ascii="Consolas" w:hAnsi="Consolas" w:cs="Consolas"/>
+          <w:color w:val="000000"/>
+          <w:sz w:val="19"/>
+          <w:szCs w:val="19"/>
+        </w:rPr>
+        <w:t xml:space="preserve"> </w:t>
+      </w:r>
+      <w:r>
+        <w:rPr>
+          <w:rFonts w:ascii="Consolas" w:hAnsi="Consolas" w:cs="Consolas"/>
+          <w:color w:val="808080"/>
+          <w:sz w:val="19"/>
+          <w:szCs w:val="19"/>
+        </w:rPr>
+        <w:t>=</w:t>
+      </w:r>
+      <w:r>
+        <w:rPr>
+          <w:rFonts w:ascii="Consolas" w:hAnsi="Consolas" w:cs="Consolas"/>
+          <w:color w:val="000000"/>
+          <w:sz w:val="19"/>
+          <w:szCs w:val="19"/>
+        </w:rPr>
+        <w:t xml:space="preserve"> </w:t>
+      </w:r>
+      <w:r>
+        <w:rPr>
+          <w:rFonts w:ascii="Consolas" w:hAnsi="Consolas" w:cs="Consolas"/>
+          <w:color w:val="FF0000"/>
+          <w:sz w:val="19"/>
+          <w:szCs w:val="19"/>
+        </w:rPr>
+        <w:t>'2025-12-31'</w:t>
+      </w:r>
+      <w:r>
+        <w:rPr>
+          <w:rFonts w:ascii="Consolas" w:hAnsi="Consolas" w:cs="Consolas"/>
+          <w:color w:val="808080"/>
+          <w:sz w:val="19"/>
+          <w:szCs w:val="19"/>
+        </w:rPr>
+        <w:t>;</w:t>
+      </w:r>
+    </w:p>
+    <w:p>
+      <w:pPr>
+        <w:autoSpaceDE w:val="0"/>
+        <w:autoSpaceDN w:val="0"/>
+        <w:adjustRightInd w:val="0"/>
+        <w:spacing w:after="0" w:line="240" w:lineRule="auto"/>
+        <w:rPr>
+          <w:rFonts w:ascii="Consolas" w:hAnsi="Consolas" w:cs="Consolas"/>
+          <w:color w:val="000000"/>
+          <w:sz w:val="19"/>
+          <w:szCs w:val="19"/>
+        </w:rPr>
+      </w:pPr>
+    </w:p>
+    <w:p>
+      <w:pPr>
+        <w:autoSpaceDE w:val="0"/>
+        <w:autoSpaceDN w:val="0"/>
+        <w:adjustRightInd w:val="0"/>
+        <w:spacing w:after="0" w:line="240" w:lineRule="auto"/>
+        <w:rPr>
+          <w:rFonts w:ascii="Consolas" w:hAnsi="Consolas" w:cs="Consolas"/>
+          <w:color w:val="000000"/>
+          <w:sz w:val="19"/>
+          <w:szCs w:val="19"/>
+        </w:rPr>
+      </w:pPr>
+      <w:r>
+        <w:rPr>
+          <w:rFonts w:ascii="Consolas" w:hAnsi="Consolas" w:cs="Consolas"/>
+          <w:color w:val="0000FF"/>
+          <w:sz w:val="19"/>
+          <w:szCs w:val="19"/>
+        </w:rPr>
+        <w:t>WHILE</w:t>
+      </w:r>
+      <w:r>
+        <w:rPr>
+          <w:rFonts w:ascii="Consolas" w:hAnsi="Consolas" w:cs="Consolas"/>
+          <w:color w:val="000000"/>
+          <w:sz w:val="19"/>
+          <w:szCs w:val="19"/>
+        </w:rPr>
+        <w:t xml:space="preserve"> @StartDate </w:t>
+      </w:r>
+      <w:r>
+        <w:rPr>
+          <w:rFonts w:ascii="Consolas" w:hAnsi="Consolas" w:cs="Consolas"/>
+          <w:color w:val="808080"/>
+          <w:sz w:val="19"/>
+          <w:szCs w:val="19"/>
+        </w:rPr>
+        <w:t>&lt;=</w:t>
+      </w:r>
+      <w:r>
+        <w:rPr>
+          <w:rFonts w:ascii="Consolas" w:hAnsi="Consolas" w:cs="Consolas"/>
+          <w:color w:val="000000"/>
+          <w:sz w:val="19"/>
+          <w:szCs w:val="19"/>
+        </w:rPr>
+        <w:t xml:space="preserve"> @EndDate</w:t>
+      </w:r>
+    </w:p>
+    <w:p>
+      <w:pPr>
+        <w:autoSpaceDE w:val="0"/>
+        <w:autoSpaceDN w:val="0"/>
+        <w:adjustRightInd w:val="0"/>
+        <w:spacing w:after="0" w:line="240" w:lineRule="auto"/>
+        <w:rPr>
+          <w:rFonts w:ascii="Consolas" w:hAnsi="Consolas" w:cs="Consolas"/>
+          <w:color w:val="000000"/>
+          <w:sz w:val="19"/>
+          <w:szCs w:val="19"/>
+        </w:rPr>
+      </w:pPr>
+      <w:r>
+        <w:rPr>
+          <w:rFonts w:ascii="Consolas" w:hAnsi="Consolas" w:cs="Consolas"/>
+          <w:color w:val="0000FF"/>
+          <w:sz w:val="19"/>
+          <w:szCs w:val="19"/>
+        </w:rPr>
+        <w:t>BEGIN</w:t>
+      </w:r>
+    </w:p>
+    <w:p>
+      <w:pPr>
+        <w:autoSpaceDE w:val="0"/>
+        <w:autoSpaceDN w:val="0"/>
+        <w:adjustRightInd w:val="0"/>
+        <w:spacing w:after="0" w:line="240" w:lineRule="auto"/>
+        <w:rPr>
+          <w:rFonts w:ascii="Consolas" w:hAnsi="Consolas" w:cs="Consolas"/>
+          <w:color w:val="000000"/>
+          <w:sz w:val="19"/>
+          <w:szCs w:val="19"/>
+        </w:rPr>
+      </w:pPr>
+      <w:r>
+        <w:rPr>
+          <w:rFonts w:ascii="Consolas" w:hAnsi="Consolas" w:cs="Consolas"/>
+          <w:color w:val="000000"/>
+          <w:sz w:val="19"/>
+          <w:szCs w:val="19"/>
+        </w:rPr>
+        <w:t xml:space="preserve">  </w:t>
+      </w:r>
+      <w:r>
+        <w:rPr>
+          <w:rFonts w:ascii="Consolas" w:hAnsi="Consolas" w:cs="Consolas"/>
+          <w:color w:val="0000FF"/>
+          <w:sz w:val="19"/>
+          <w:szCs w:val="19"/>
+        </w:rPr>
+        <w:t>INSERT</w:t>
+      </w:r>
+      <w:r>
+        <w:rPr>
+          <w:rFonts w:ascii="Consolas" w:hAnsi="Consolas" w:cs="Consolas"/>
+          <w:color w:val="000000"/>
+          <w:sz w:val="19"/>
+          <w:szCs w:val="19"/>
+        </w:rPr>
+        <w:t xml:space="preserve"> </w:t>
+      </w:r>
+      <w:r>
+        <w:rPr>
+          <w:rFonts w:ascii="Consolas" w:hAnsi="Consolas" w:cs="Consolas"/>
+          <w:color w:val="0000FF"/>
+          <w:sz w:val="19"/>
+          <w:szCs w:val="19"/>
+        </w:rPr>
+        <w:t>INTO</w:t>
+      </w:r>
+      <w:r>
+        <w:rPr>
+          <w:rFonts w:ascii="Consolas" w:hAnsi="Consolas" w:cs="Consolas"/>
+          <w:color w:val="000000"/>
+          <w:sz w:val="19"/>
+          <w:szCs w:val="19"/>
+        </w:rPr>
+        <w:t xml:space="preserve"> </w:t>
+      </w:r>
+      <w:proofErr w:type="spellStart"/>
+      <w:proofErr w:type="gramStart"/>
+      <w:r>
+        <w:rPr>
+          <w:rFonts w:ascii="Consolas" w:hAnsi="Consolas" w:cs="Consolas"/>
+          <w:color w:val="000000"/>
+          <w:sz w:val="19"/>
+          <w:szCs w:val="19"/>
+        </w:rPr>
+        <w:t>dbo</w:t>
+      </w:r>
+      <w:r>
+        <w:rPr>
+          <w:rFonts w:ascii="Consolas" w:hAnsi="Consolas" w:cs="Consolas"/>
+          <w:color w:val="808080"/>
+          <w:sz w:val="19"/>
+          <w:szCs w:val="19"/>
+        </w:rPr>
+        <w:t>.</w:t>
+      </w:r>
+      <w:r>
+        <w:rPr>
+          <w:rFonts w:ascii="Consolas" w:hAnsi="Consolas" w:cs="Consolas"/>
+          <w:color w:val="000000"/>
+          <w:sz w:val="19"/>
+          <w:szCs w:val="19"/>
+        </w:rPr>
+        <w:t>Calendar</w:t>
+      </w:r>
+      <w:proofErr w:type="spellEnd"/>
+      <w:proofErr w:type="gramEnd"/>
+      <w:r>
+        <w:rPr>
+          <w:rFonts w:ascii="Consolas" w:hAnsi="Consolas" w:cs="Consolas"/>
+          <w:color w:val="0000FF"/>
+          <w:sz w:val="19"/>
+          <w:szCs w:val="19"/>
+        </w:rPr>
+        <w:t xml:space="preserve"> </w:t>
+      </w:r>
+      <w:r>
+        <w:rPr>
+          <w:rFonts w:ascii="Consolas" w:hAnsi="Consolas" w:cs="Consolas"/>
+          <w:color w:val="808080"/>
+          <w:sz w:val="19"/>
+          <w:szCs w:val="19"/>
+        </w:rPr>
+        <w:t>(</w:t>
+      </w:r>
+    </w:p>
+    <w:p>
+      <w:pPr>
+        <w:autoSpaceDE w:val="0"/>
+        <w:autoSpaceDN w:val="0"/>
+        <w:adjustRightInd w:val="0"/>
+        <w:spacing w:after="0" w:line="240" w:lineRule="auto"/>
+        <w:rPr>
+          <w:rFonts w:ascii="Consolas" w:hAnsi="Consolas" w:cs="Consolas"/>
+          <w:color w:val="000000"/>
+          <w:sz w:val="19"/>
+          <w:szCs w:val="19"/>
+        </w:rPr>
+      </w:pPr>
+      <w:r>
+        <w:rPr>
+          <w:rFonts w:ascii="Consolas" w:hAnsi="Consolas" w:cs="Consolas"/>
+          <w:color w:val="000000"/>
+          <w:sz w:val="19"/>
+          <w:szCs w:val="19"/>
+        </w:rPr>
+        <w:t xml:space="preserve">    </w:t>
+      </w:r>
+      <w:r>
+        <w:rPr>
+          <w:rFonts w:ascii="Consolas" w:hAnsi="Consolas" w:cs="Consolas"/>
+          <w:color w:val="0000FF"/>
+          <w:sz w:val="19"/>
+          <w:szCs w:val="19"/>
+        </w:rPr>
+        <w:t>Date</w:t>
+      </w:r>
+      <w:r>
+        <w:rPr>
+          <w:rFonts w:ascii="Consolas" w:hAnsi="Consolas" w:cs="Consolas"/>
+          <w:color w:val="808080"/>
+          <w:sz w:val="19"/>
+          <w:szCs w:val="19"/>
+        </w:rPr>
+        <w:t>,</w:t>
+      </w:r>
+    </w:p>
+    <w:p>
+      <w:pPr>
+        <w:autoSpaceDE w:val="0"/>
+        <w:autoSpaceDN w:val="0"/>
+        <w:adjustRightInd w:val="0"/>
+        <w:spacing w:after="0" w:line="240" w:lineRule="auto"/>
+        <w:rPr>
+          <w:rFonts w:ascii="Consolas" w:hAnsi="Consolas" w:cs="Consolas"/>
+          <w:color w:val="000000"/>
+          <w:sz w:val="19"/>
+          <w:szCs w:val="19"/>
+        </w:rPr>
+      </w:pPr>
+      <w:r>
+        <w:rPr>
+          <w:rFonts w:ascii="Consolas" w:hAnsi="Consolas" w:cs="Consolas"/>
+          <w:color w:val="000000"/>
+          <w:sz w:val="19"/>
+          <w:szCs w:val="19"/>
+        </w:rPr>
+        <w:t xml:space="preserve">    </w:t>
+      </w:r>
+      <w:proofErr w:type="spellStart"/>
+      <w:r>
+        <w:rPr>
+          <w:rFonts w:ascii="Consolas" w:hAnsi="Consolas" w:cs="Consolas"/>
+          <w:color w:val="FF00FF"/>
+          <w:sz w:val="19"/>
+          <w:szCs w:val="19"/>
+        </w:rPr>
+        <w:t>DayOfWeek</w:t>
+      </w:r>
+      <w:proofErr w:type="spellEnd"/>
+      <w:r>
+        <w:rPr>
+          <w:rFonts w:ascii="Consolas" w:hAnsi="Consolas" w:cs="Consolas"/>
+          <w:color w:val="808080"/>
+          <w:sz w:val="19"/>
+          <w:szCs w:val="19"/>
+        </w:rPr>
+        <w:t>,</w:t>
+      </w:r>
+    </w:p>
+    <w:p>
+      <w:pPr>
+        <w:autoSpaceDE w:val="0"/>
+        <w:autoSpaceDN w:val="0"/>
+        <w:adjustRightInd w:val="0"/>
+        <w:spacing w:after="0" w:line="240" w:lineRule="auto"/>
+        <w:rPr>
+          <w:rFonts w:ascii="Consolas" w:hAnsi="Consolas" w:cs="Consolas"/>
+          <w:color w:val="000000"/>
+          <w:sz w:val="19"/>
+          <w:szCs w:val="19"/>
+        </w:rPr>
+      </w:pPr>
+      <w:r>
+        <w:rPr>
+          <w:rFonts w:ascii="Consolas" w:hAnsi="Consolas" w:cs="Consolas"/>
+          <w:color w:val="000000"/>
+          <w:sz w:val="19"/>
+          <w:szCs w:val="19"/>
+        </w:rPr>
+        <w:t xml:space="preserve">    </w:t>
+      </w:r>
+      <w:proofErr w:type="spellStart"/>
+      <w:r>
+        <w:rPr>
+          <w:rFonts w:ascii="Consolas" w:hAnsi="Consolas" w:cs="Consolas"/>
+          <w:color w:val="FF00FF"/>
+          <w:sz w:val="19"/>
+          <w:szCs w:val="19"/>
+        </w:rPr>
+        <w:t>DayOfMonth</w:t>
+      </w:r>
+      <w:proofErr w:type="spellEnd"/>
+      <w:r>
+        <w:rPr>
+          <w:rFonts w:ascii="Consolas" w:hAnsi="Consolas" w:cs="Consolas"/>
+          <w:color w:val="808080"/>
+          <w:sz w:val="19"/>
+          <w:szCs w:val="19"/>
+        </w:rPr>
+        <w:t>,</w:t>
+      </w:r>
+    </w:p>
+    <w:p>
+      <w:pPr>
+        <w:autoSpaceDE w:val="0"/>
+        <w:autoSpaceDN w:val="0"/>
+        <w:adjustRightInd w:val="0"/>
+        <w:spacing w:after="0" w:line="240" w:lineRule="auto"/>
+        <w:rPr>
+          <w:rFonts w:ascii="Consolas" w:hAnsi="Consolas" w:cs="Consolas"/>
+          <w:color w:val="000000"/>
+          <w:sz w:val="19"/>
+          <w:szCs w:val="19"/>
+        </w:rPr>
+      </w:pPr>
+      <w:r>
+        <w:rPr>
+          <w:rFonts w:ascii="Consolas" w:hAnsi="Consolas" w:cs="Consolas"/>
+          <w:color w:val="000000"/>
+          <w:sz w:val="19"/>
+          <w:szCs w:val="19"/>
+        </w:rPr>
+        <w:t xml:space="preserve">    </w:t>
+      </w:r>
+      <w:proofErr w:type="spellStart"/>
+      <w:r>
+        <w:rPr>
+          <w:rFonts w:ascii="Consolas" w:hAnsi="Consolas" w:cs="Consolas"/>
+          <w:color w:val="FF00FF"/>
+          <w:sz w:val="19"/>
+          <w:szCs w:val="19"/>
+        </w:rPr>
+        <w:t>DayOfYear</w:t>
+      </w:r>
+      <w:proofErr w:type="spellEnd"/>
+      <w:r>
+        <w:rPr>
+          <w:rFonts w:ascii="Consolas" w:hAnsi="Consolas" w:cs="Consolas"/>
+          <w:color w:val="808080"/>
+          <w:sz w:val="19"/>
+          <w:szCs w:val="19"/>
+        </w:rPr>
+        <w:t>,</w:t>
+      </w:r>
+    </w:p>
+    <w:p>
+      <w:pPr>
+        <w:autoSpaceDE w:val="0"/>
+        <w:autoSpaceDN w:val="0"/>
+        <w:adjustRightInd w:val="0"/>
+        <w:spacing w:after="0" w:line="240" w:lineRule="auto"/>
+        <w:rPr>
+          <w:rFonts w:ascii="Consolas" w:hAnsi="Consolas" w:cs="Consolas"/>
+          <w:color w:val="000000"/>
+          <w:sz w:val="19"/>
+          <w:szCs w:val="19"/>
+        </w:rPr>
+      </w:pPr>
+      <w:r>
+        <w:rPr>
+          <w:rFonts w:ascii="Consolas" w:hAnsi="Consolas" w:cs="Consolas"/>
+          <w:color w:val="000000"/>
+          <w:sz w:val="19"/>
+          <w:szCs w:val="19"/>
+        </w:rPr>
+        <w:t xml:space="preserve">    </w:t>
+      </w:r>
+      <w:proofErr w:type="spellStart"/>
+      <w:r>
+        <w:rPr>
+          <w:rFonts w:ascii="Consolas" w:hAnsi="Consolas" w:cs="Consolas"/>
+          <w:color w:val="000000"/>
+          <w:sz w:val="19"/>
+          <w:szCs w:val="19"/>
+        </w:rPr>
+        <w:t>WeekOfYear</w:t>
+      </w:r>
+      <w:proofErr w:type="spellEnd"/>
+      <w:r>
+        <w:rPr>
+          <w:rFonts w:ascii="Consolas" w:hAnsi="Consolas" w:cs="Consolas"/>
+          <w:color w:val="808080"/>
+          <w:sz w:val="19"/>
+          <w:szCs w:val="19"/>
+        </w:rPr>
+        <w:t>,</w:t>
+      </w:r>
+    </w:p>
+    <w:p>
+      <w:pPr>
+        <w:autoSpaceDE w:val="0"/>
+        <w:autoSpaceDN w:val="0"/>
+        <w:adjustRightInd w:val="0"/>
+        <w:spacing w:after="0" w:line="240" w:lineRule="auto"/>
+        <w:rPr>
+          <w:rFonts w:ascii="Consolas" w:hAnsi="Consolas" w:cs="Consolas"/>
+          <w:color w:val="000000"/>
+          <w:sz w:val="19"/>
+          <w:szCs w:val="19"/>
+        </w:rPr>
+      </w:pPr>
+      <w:r>
+        <w:rPr>
+          <w:rFonts w:ascii="Consolas" w:hAnsi="Consolas" w:cs="Consolas"/>
+          <w:color w:val="000000"/>
+          <w:sz w:val="19"/>
+          <w:szCs w:val="19"/>
+        </w:rPr>
+        <w:t xml:space="preserve">    </w:t>
+      </w:r>
+      <w:proofErr w:type="spellStart"/>
+      <w:r>
+        <w:rPr>
+          <w:rFonts w:ascii="Consolas" w:hAnsi="Consolas" w:cs="Consolas"/>
+          <w:color w:val="000000"/>
+          <w:sz w:val="19"/>
+          <w:szCs w:val="19"/>
+        </w:rPr>
+        <w:t>MonthOfYear</w:t>
+      </w:r>
+      <w:proofErr w:type="spellEnd"/>
+      <w:r>
+        <w:rPr>
+          <w:rFonts w:ascii="Consolas" w:hAnsi="Consolas" w:cs="Consolas"/>
+          <w:color w:val="808080"/>
+          <w:sz w:val="19"/>
+          <w:szCs w:val="19"/>
+        </w:rPr>
+        <w:t>,</w:t>
+      </w:r>
+    </w:p>
+    <w:p>
+      <w:pPr>
+        <w:autoSpaceDE w:val="0"/>
+        <w:autoSpaceDN w:val="0"/>
+        <w:adjustRightInd w:val="0"/>
+        <w:spacing w:after="0" w:line="240" w:lineRule="auto"/>
+        <w:rPr>
+          <w:rFonts w:ascii="Consolas" w:hAnsi="Consolas" w:cs="Consolas"/>
+          <w:color w:val="000000"/>
+          <w:sz w:val="19"/>
+          <w:szCs w:val="19"/>
+        </w:rPr>
+      </w:pPr>
+      <w:r>
+        <w:rPr>
+          <w:rFonts w:ascii="Consolas" w:hAnsi="Consolas" w:cs="Consolas"/>
+          <w:color w:val="000000"/>
+          <w:sz w:val="19"/>
+          <w:szCs w:val="19"/>
+        </w:rPr>
+        <w:t xml:space="preserve">    </w:t>
+      </w:r>
+      <w:proofErr w:type="spellStart"/>
+      <w:r>
+        <w:rPr>
+          <w:rFonts w:ascii="Consolas" w:hAnsi="Consolas" w:cs="Consolas"/>
+          <w:color w:val="000000"/>
+          <w:sz w:val="19"/>
+          <w:szCs w:val="19"/>
+        </w:rPr>
+        <w:t>QuarterOfYear</w:t>
+      </w:r>
+      <w:proofErr w:type="spellEnd"/>
+      <w:r>
+        <w:rPr>
+          <w:rFonts w:ascii="Consolas" w:hAnsi="Consolas" w:cs="Consolas"/>
+          <w:color w:val="808080"/>
+          <w:sz w:val="19"/>
+          <w:szCs w:val="19"/>
+        </w:rPr>
+        <w:t>,</w:t>
+      </w:r>
+    </w:p>
+    <w:p>
+      <w:pPr>
+        <w:autoSpaceDE w:val="0"/>
+        <w:autoSpaceDN w:val="0"/>
+        <w:adjustRightInd w:val="0"/>
+        <w:spacing w:after="0" w:line="240" w:lineRule="auto"/>
+        <w:rPr>
+          <w:rFonts w:ascii="Consolas" w:hAnsi="Consolas" w:cs="Consolas"/>
+          <w:color w:val="000000"/>
+          <w:sz w:val="19"/>
+          <w:szCs w:val="19"/>
+        </w:rPr>
+      </w:pPr>
+      <w:r>
+        <w:rPr>
+          <w:rFonts w:ascii="Consolas" w:hAnsi="Consolas" w:cs="Consolas"/>
+          <w:color w:val="000000"/>
+          <w:sz w:val="19"/>
+          <w:szCs w:val="19"/>
+        </w:rPr>
+        <w:t xml:space="preserve">    </w:t>
+      </w:r>
+      <w:r>
+        <w:rPr>
+          <w:rFonts w:ascii="Consolas" w:hAnsi="Consolas" w:cs="Consolas"/>
+          <w:color w:val="FF00FF"/>
+          <w:sz w:val="19"/>
+          <w:szCs w:val="19"/>
+        </w:rPr>
+        <w:t>Year</w:t>
+      </w:r>
+      <w:r>
+        <w:rPr>
+          <w:rFonts w:ascii="Consolas" w:hAnsi="Consolas" w:cs="Consolas"/>
+          <w:color w:val="808080"/>
+          <w:sz w:val="19"/>
+          <w:szCs w:val="19"/>
+        </w:rPr>
+        <w:t>,</w:t>
+      </w:r>
+    </w:p>
+    <w:p>
+      <w:pPr>
+        <w:autoSpaceDE w:val="0"/>
+        <w:autoSpaceDN w:val="0"/>
+        <w:adjustRightInd w:val="0"/>
+        <w:spacing w:after="0" w:line="240" w:lineRule="auto"/>
+        <w:rPr>
+          <w:rFonts w:ascii="Consolas" w:hAnsi="Consolas" w:cs="Consolas"/>
+          <w:color w:val="000000"/>
+          <w:sz w:val="19"/>
+          <w:szCs w:val="19"/>
+        </w:rPr>
+      </w:pPr>
+      <w:r>
+        <w:rPr>
+          <w:rFonts w:ascii="Consolas" w:hAnsi="Consolas" w:cs="Consolas"/>
+          <w:color w:val="000000"/>
+          <w:sz w:val="19"/>
+          <w:szCs w:val="19"/>
+        </w:rPr>
+        <w:t xml:space="preserve">    </w:t>
+      </w:r>
+      <w:proofErr w:type="spellStart"/>
+      <w:r>
+        <w:rPr>
+          <w:rFonts w:ascii="Consolas" w:hAnsi="Consolas" w:cs="Consolas"/>
+          <w:color w:val="000000"/>
+          <w:sz w:val="19"/>
+          <w:szCs w:val="19"/>
+        </w:rPr>
+        <w:t>IsWeekend</w:t>
+      </w:r>
+      <w:proofErr w:type="spellEnd"/>
+    </w:p>
+    <w:p>
+      <w:pPr>
+        <w:autoSpaceDE w:val="0"/>
+        <w:autoSpaceDN w:val="0"/>
+        <w:adjustRightInd w:val="0"/>
+        <w:spacing w:after="0" w:line="240" w:lineRule="auto"/>
+        <w:rPr>
+          <w:rFonts w:ascii="Consolas" w:hAnsi="Consolas" w:cs="Consolas"/>
+          <w:color w:val="000000"/>
+          <w:sz w:val="19"/>
+          <w:szCs w:val="19"/>
+        </w:rPr>
+      </w:pPr>
+      <w:r>
+        <w:rPr>
+          <w:rFonts w:ascii="Consolas" w:hAnsi="Consolas" w:cs="Consolas"/>
+          <w:color w:val="000000"/>
+          <w:sz w:val="19"/>
+          <w:szCs w:val="19"/>
+        </w:rPr>
+        <w:t xml:space="preserve">  </w:t>
+      </w:r>
+      <w:r>
+        <w:rPr>
+          <w:rFonts w:ascii="Consolas" w:hAnsi="Consolas" w:cs="Consolas"/>
+          <w:color w:val="808080"/>
+          <w:sz w:val="19"/>
+          <w:szCs w:val="19"/>
+        </w:rPr>
+        <w:t>)</w:t>
+      </w:r>
+    </w:p>
+    <w:p>
+      <w:pPr>
+        <w:autoSpaceDE w:val="0"/>
+        <w:autoSpaceDN w:val="0"/>
+        <w:adjustRightInd w:val="0"/>
+        <w:spacing w:after="0" w:line="240" w:lineRule="auto"/>
+        <w:rPr>
+          <w:rFonts w:ascii="Consolas" w:hAnsi="Consolas" w:cs="Consolas"/>
+          <w:color w:val="000000"/>
+          <w:sz w:val="19"/>
+          <w:szCs w:val="19"/>
+        </w:rPr>
+      </w:pPr>
+      <w:r>
+        <w:rPr>
+          <w:rFonts w:ascii="Consolas" w:hAnsi="Consolas" w:cs="Consolas"/>
+          <w:color w:val="000000"/>
+          <w:sz w:val="19"/>
+          <w:szCs w:val="19"/>
+        </w:rPr>
+        <w:t xml:space="preserve">  </w:t>
+      </w:r>
+      <w:r>
+        <w:rPr>
+          <w:rFonts w:ascii="Consolas" w:hAnsi="Consolas" w:cs="Consolas"/>
+          <w:color w:val="0000FF"/>
+          <w:sz w:val="19"/>
+          <w:szCs w:val="19"/>
+        </w:rPr>
+        <w:t xml:space="preserve">VALUES </w:t>
+      </w:r>
+      <w:r>
+        <w:rPr>
+          <w:rFonts w:ascii="Consolas" w:hAnsi="Consolas" w:cs="Consolas"/>
+          <w:color w:val="808080"/>
+          <w:sz w:val="19"/>
+          <w:szCs w:val="19"/>
+        </w:rPr>
+        <w:t>(</w:t>
+      </w:r>
+    </w:p>
+    <w:p>
+      <w:pPr>
+        <w:autoSpaceDE w:val="0"/>
+        <w:autoSpaceDN w:val="0"/>
+        <w:adjustRightInd w:val="0"/>
+        <w:spacing w:after="0" w:line="240" w:lineRule="auto"/>
+        <w:rPr>
+          <w:rFonts w:ascii="Consolas" w:hAnsi="Consolas" w:cs="Consolas"/>
+          <w:color w:val="000000"/>
+          <w:sz w:val="19"/>
+          <w:szCs w:val="19"/>
+        </w:rPr>
+      </w:pPr>
+      <w:r>
+        <w:rPr>
+          <w:rFonts w:ascii="Consolas" w:hAnsi="Consolas" w:cs="Consolas"/>
+          <w:color w:val="000000"/>
+          <w:sz w:val="19"/>
+          <w:szCs w:val="19"/>
+        </w:rPr>
+        <w:t xml:space="preserve">    @StartDate</w:t>
+      </w:r>
+      <w:r>
+        <w:rPr>
+          <w:rFonts w:ascii="Consolas" w:hAnsi="Consolas" w:cs="Consolas"/>
+          <w:color w:val="808080"/>
+          <w:sz w:val="19"/>
+          <w:szCs w:val="19"/>
+        </w:rPr>
+        <w:t>,</w:t>
+      </w:r>
+    </w:p>
+    <w:p>
+      <w:pPr>
+        <w:autoSpaceDE w:val="0"/>
+        <w:autoSpaceDN w:val="0"/>
+        <w:adjustRightInd w:val="0"/>
+        <w:spacing w:after="0" w:line="240" w:lineRule="auto"/>
+        <w:rPr>
+          <w:rFonts w:ascii="Consolas" w:hAnsi="Consolas" w:cs="Consolas"/>
+          <w:color w:val="000000"/>
+          <w:sz w:val="19"/>
+          <w:szCs w:val="19"/>
+        </w:rPr>
+      </w:pPr>
+      <w:r>
+        <w:rPr>
+          <w:rFonts w:ascii="Consolas" w:hAnsi="Consolas" w:cs="Consolas"/>
+          <w:color w:val="000000"/>
+          <w:sz w:val="19"/>
+          <w:szCs w:val="19"/>
+        </w:rPr>
+        <w:t xml:space="preserve">    </w:t>
+      </w:r>
+      <w:proofErr w:type="gramStart"/>
+      <w:r>
+        <w:rPr>
+          <w:rFonts w:ascii="Consolas" w:hAnsi="Consolas" w:cs="Consolas"/>
+          <w:color w:val="FF00FF"/>
+          <w:sz w:val="19"/>
+          <w:szCs w:val="19"/>
+        </w:rPr>
+        <w:t>DATENAME</w:t>
+      </w:r>
+      <w:r>
+        <w:rPr>
+          <w:rFonts w:ascii="Consolas" w:hAnsi="Consolas" w:cs="Consolas"/>
+          <w:color w:val="808080"/>
+          <w:sz w:val="19"/>
+          <w:szCs w:val="19"/>
+        </w:rPr>
+        <w:t>(</w:t>
+      </w:r>
+      <w:proofErr w:type="gramEnd"/>
+      <w:r>
+        <w:rPr>
+          <w:rFonts w:ascii="Consolas" w:hAnsi="Consolas" w:cs="Consolas"/>
+          <w:color w:val="0000FF"/>
+          <w:sz w:val="19"/>
+          <w:szCs w:val="19"/>
+        </w:rPr>
+        <w:t>WEEKDAY</w:t>
+      </w:r>
+      <w:r>
+        <w:rPr>
+          <w:rFonts w:ascii="Consolas" w:hAnsi="Consolas" w:cs="Consolas"/>
+          <w:color w:val="808080"/>
+          <w:sz w:val="19"/>
+          <w:szCs w:val="19"/>
+        </w:rPr>
+        <w:t>,</w:t>
+      </w:r>
+      <w:r>
+        <w:rPr>
+          <w:rFonts w:ascii="Consolas" w:hAnsi="Consolas" w:cs="Consolas"/>
+          <w:color w:val="000000"/>
+          <w:sz w:val="19"/>
+          <w:szCs w:val="19"/>
+        </w:rPr>
+        <w:t xml:space="preserve"> @StartDate</w:t>
+      </w:r>
+      <w:r>
+        <w:rPr>
+          <w:rFonts w:ascii="Consolas" w:hAnsi="Consolas" w:cs="Consolas"/>
+          <w:color w:val="808080"/>
+          <w:sz w:val="19"/>
+          <w:szCs w:val="19"/>
+        </w:rPr>
+        <w:t>),</w:t>
+      </w:r>
+    </w:p>
+    <w:p>
+      <w:pPr>
+        <w:autoSpaceDE w:val="0"/>
+        <w:autoSpaceDN w:val="0"/>
+        <w:adjustRightInd w:val="0"/>
+        <w:spacing w:after="0" w:line="240" w:lineRule="auto"/>
+        <w:rPr>
+          <w:rFonts w:ascii="Consolas" w:hAnsi="Consolas" w:cs="Consolas"/>
+          <w:color w:val="000000"/>
+          <w:sz w:val="19"/>
+          <w:szCs w:val="19"/>
+        </w:rPr>
+      </w:pPr>
+      <w:r>
+        <w:rPr>
+          <w:rFonts w:ascii="Consolas" w:hAnsi="Consolas" w:cs="Consolas"/>
+          <w:color w:val="000000"/>
+          <w:sz w:val="19"/>
+          <w:szCs w:val="19"/>
+        </w:rPr>
         <w:lastRenderedPageBreak/>
-        <w:t>Prepare a story with technical specifications for one part of the data model for a data engineer.</w:t>
-      </w:r>
-    </w:p>
-    <w:p>
-      <w:pPr>
+        <w:t xml:space="preserve">    </w:t>
+      </w:r>
+      <w:r>
+        <w:rPr>
+          <w:rFonts w:ascii="Consolas" w:hAnsi="Consolas" w:cs="Consolas"/>
+          <w:color w:val="FF00FF"/>
+          <w:sz w:val="19"/>
+          <w:szCs w:val="19"/>
+        </w:rPr>
+        <w:t>DAY</w:t>
+      </w:r>
+      <w:r>
+        <w:rPr>
+          <w:rFonts w:ascii="Consolas" w:hAnsi="Consolas" w:cs="Consolas"/>
+          <w:color w:val="808080"/>
+          <w:sz w:val="19"/>
+          <w:szCs w:val="19"/>
+        </w:rPr>
+        <w:t>(</w:t>
+      </w:r>
+      <w:r>
+        <w:rPr>
+          <w:rFonts w:ascii="Consolas" w:hAnsi="Consolas" w:cs="Consolas"/>
+          <w:color w:val="000000"/>
+          <w:sz w:val="19"/>
+          <w:szCs w:val="19"/>
+        </w:rPr>
+        <w:t>@StartDate</w:t>
+      </w:r>
+      <w:r>
+        <w:rPr>
+          <w:rFonts w:ascii="Consolas" w:hAnsi="Consolas" w:cs="Consolas"/>
+          <w:color w:val="808080"/>
+          <w:sz w:val="19"/>
+          <w:szCs w:val="19"/>
+        </w:rPr>
+        <w:t>),</w:t>
+      </w:r>
+    </w:p>
+    <w:p>
+      <w:pPr>
+        <w:autoSpaceDE w:val="0"/>
+        <w:autoSpaceDN w:val="0"/>
+        <w:adjustRightInd w:val="0"/>
+        <w:spacing w:after="0" w:line="240" w:lineRule="auto"/>
+        <w:rPr>
+          <w:rFonts w:ascii="Consolas" w:hAnsi="Consolas" w:cs="Consolas"/>
+          <w:color w:val="000000"/>
+          <w:sz w:val="19"/>
+          <w:szCs w:val="19"/>
+        </w:rPr>
+      </w:pPr>
+      <w:r>
+        <w:rPr>
+          <w:rFonts w:ascii="Consolas" w:hAnsi="Consolas" w:cs="Consolas"/>
+          <w:color w:val="000000"/>
+          <w:sz w:val="19"/>
+          <w:szCs w:val="19"/>
+        </w:rPr>
+        <w:t xml:space="preserve">    </w:t>
+      </w:r>
+      <w:proofErr w:type="gramStart"/>
+      <w:r>
+        <w:rPr>
+          <w:rFonts w:ascii="Consolas" w:hAnsi="Consolas" w:cs="Consolas"/>
+          <w:color w:val="FF00FF"/>
+          <w:sz w:val="19"/>
+          <w:szCs w:val="19"/>
+        </w:rPr>
+        <w:t>DATEPART</w:t>
+      </w:r>
+      <w:r>
+        <w:rPr>
+          <w:rFonts w:ascii="Consolas" w:hAnsi="Consolas" w:cs="Consolas"/>
+          <w:color w:val="808080"/>
+          <w:sz w:val="19"/>
+          <w:szCs w:val="19"/>
+        </w:rPr>
+        <w:t>(</w:t>
+      </w:r>
+      <w:proofErr w:type="gramEnd"/>
+      <w:r>
+        <w:rPr>
+          <w:rFonts w:ascii="Consolas" w:hAnsi="Consolas" w:cs="Consolas"/>
+          <w:color w:val="FF00FF"/>
+          <w:sz w:val="19"/>
+          <w:szCs w:val="19"/>
+        </w:rPr>
+        <w:t>DAYOFYEAR</w:t>
+      </w:r>
+      <w:r>
+        <w:rPr>
+          <w:rFonts w:ascii="Consolas" w:hAnsi="Consolas" w:cs="Consolas"/>
+          <w:color w:val="808080"/>
+          <w:sz w:val="19"/>
+          <w:szCs w:val="19"/>
+        </w:rPr>
+        <w:t>,</w:t>
+      </w:r>
+      <w:r>
+        <w:rPr>
+          <w:rFonts w:ascii="Consolas" w:hAnsi="Consolas" w:cs="Consolas"/>
+          <w:color w:val="000000"/>
+          <w:sz w:val="19"/>
+          <w:szCs w:val="19"/>
+        </w:rPr>
+        <w:t xml:space="preserve"> @StartDate</w:t>
+      </w:r>
+      <w:r>
+        <w:rPr>
+          <w:rFonts w:ascii="Consolas" w:hAnsi="Consolas" w:cs="Consolas"/>
+          <w:color w:val="808080"/>
+          <w:sz w:val="19"/>
+          <w:szCs w:val="19"/>
+        </w:rPr>
+        <w:t>),</w:t>
+      </w:r>
+    </w:p>
+    <w:p>
+      <w:pPr>
+        <w:autoSpaceDE w:val="0"/>
+        <w:autoSpaceDN w:val="0"/>
+        <w:adjustRightInd w:val="0"/>
+        <w:spacing w:after="0" w:line="240" w:lineRule="auto"/>
+        <w:rPr>
+          <w:rFonts w:ascii="Consolas" w:hAnsi="Consolas" w:cs="Consolas"/>
+          <w:color w:val="000000"/>
+          <w:sz w:val="19"/>
+          <w:szCs w:val="19"/>
+        </w:rPr>
+      </w:pPr>
+      <w:r>
+        <w:rPr>
+          <w:rFonts w:ascii="Consolas" w:hAnsi="Consolas" w:cs="Consolas"/>
+          <w:color w:val="000000"/>
+          <w:sz w:val="19"/>
+          <w:szCs w:val="19"/>
+        </w:rPr>
+        <w:t xml:space="preserve">    </w:t>
+      </w:r>
+      <w:proofErr w:type="gramStart"/>
+      <w:r>
+        <w:rPr>
+          <w:rFonts w:ascii="Consolas" w:hAnsi="Consolas" w:cs="Consolas"/>
+          <w:color w:val="FF00FF"/>
+          <w:sz w:val="19"/>
+          <w:szCs w:val="19"/>
+        </w:rPr>
+        <w:t>DATEPART</w:t>
+      </w:r>
+      <w:r>
+        <w:rPr>
+          <w:rFonts w:ascii="Consolas" w:hAnsi="Consolas" w:cs="Consolas"/>
+          <w:color w:val="808080"/>
+          <w:sz w:val="19"/>
+          <w:szCs w:val="19"/>
+        </w:rPr>
+        <w:t>(</w:t>
+      </w:r>
+      <w:proofErr w:type="gramEnd"/>
+      <w:r>
+        <w:rPr>
+          <w:rFonts w:ascii="Consolas" w:hAnsi="Consolas" w:cs="Consolas"/>
+          <w:color w:val="FF00FF"/>
+          <w:sz w:val="19"/>
+          <w:szCs w:val="19"/>
+        </w:rPr>
+        <w:t>WEEK</w:t>
+      </w:r>
+      <w:r>
+        <w:rPr>
+          <w:rFonts w:ascii="Consolas" w:hAnsi="Consolas" w:cs="Consolas"/>
+          <w:color w:val="808080"/>
+          <w:sz w:val="19"/>
+          <w:szCs w:val="19"/>
+        </w:rPr>
+        <w:t>,</w:t>
+      </w:r>
+      <w:r>
+        <w:rPr>
+          <w:rFonts w:ascii="Consolas" w:hAnsi="Consolas" w:cs="Consolas"/>
+          <w:color w:val="000000"/>
+          <w:sz w:val="19"/>
+          <w:szCs w:val="19"/>
+        </w:rPr>
+        <w:t xml:space="preserve"> @StartDate</w:t>
+      </w:r>
+      <w:r>
+        <w:rPr>
+          <w:rFonts w:ascii="Consolas" w:hAnsi="Consolas" w:cs="Consolas"/>
+          <w:color w:val="808080"/>
+          <w:sz w:val="19"/>
+          <w:szCs w:val="19"/>
+        </w:rPr>
+        <w:t>),</w:t>
+      </w:r>
+    </w:p>
+    <w:p>
+      <w:pPr>
+        <w:autoSpaceDE w:val="0"/>
+        <w:autoSpaceDN w:val="0"/>
+        <w:adjustRightInd w:val="0"/>
+        <w:spacing w:after="0" w:line="240" w:lineRule="auto"/>
+        <w:rPr>
+          <w:rFonts w:ascii="Consolas" w:hAnsi="Consolas" w:cs="Consolas"/>
+          <w:color w:val="000000"/>
+          <w:sz w:val="19"/>
+          <w:szCs w:val="19"/>
+        </w:rPr>
+      </w:pPr>
+      <w:r>
+        <w:rPr>
+          <w:rFonts w:ascii="Consolas" w:hAnsi="Consolas" w:cs="Consolas"/>
+          <w:color w:val="000000"/>
+          <w:sz w:val="19"/>
+          <w:szCs w:val="19"/>
+        </w:rPr>
+        <w:t xml:space="preserve">    </w:t>
+      </w:r>
+      <w:r>
+        <w:rPr>
+          <w:rFonts w:ascii="Consolas" w:hAnsi="Consolas" w:cs="Consolas"/>
+          <w:color w:val="FF00FF"/>
+          <w:sz w:val="19"/>
+          <w:szCs w:val="19"/>
+        </w:rPr>
+        <w:t>MONTH</w:t>
+      </w:r>
+      <w:r>
+        <w:rPr>
+          <w:rFonts w:ascii="Consolas" w:hAnsi="Consolas" w:cs="Consolas"/>
+          <w:color w:val="808080"/>
+          <w:sz w:val="19"/>
+          <w:szCs w:val="19"/>
+        </w:rPr>
+        <w:t>(</w:t>
+      </w:r>
+      <w:r>
+        <w:rPr>
+          <w:rFonts w:ascii="Consolas" w:hAnsi="Consolas" w:cs="Consolas"/>
+          <w:color w:val="000000"/>
+          <w:sz w:val="19"/>
+          <w:szCs w:val="19"/>
+        </w:rPr>
+        <w:t>@StartDate</w:t>
+      </w:r>
+      <w:r>
+        <w:rPr>
+          <w:rFonts w:ascii="Consolas" w:hAnsi="Consolas" w:cs="Consolas"/>
+          <w:color w:val="808080"/>
+          <w:sz w:val="19"/>
+          <w:szCs w:val="19"/>
+        </w:rPr>
+        <w:t>),</w:t>
+      </w:r>
+    </w:p>
+    <w:p>
+      <w:pPr>
+        <w:autoSpaceDE w:val="0"/>
+        <w:autoSpaceDN w:val="0"/>
+        <w:adjustRightInd w:val="0"/>
+        <w:spacing w:after="0" w:line="240" w:lineRule="auto"/>
+        <w:rPr>
+          <w:rFonts w:ascii="Consolas" w:hAnsi="Consolas" w:cs="Consolas"/>
+          <w:color w:val="000000"/>
+          <w:sz w:val="19"/>
+          <w:szCs w:val="19"/>
+        </w:rPr>
+      </w:pPr>
+      <w:r>
+        <w:rPr>
+          <w:rFonts w:ascii="Consolas" w:hAnsi="Consolas" w:cs="Consolas"/>
+          <w:color w:val="000000"/>
+          <w:sz w:val="19"/>
+          <w:szCs w:val="19"/>
+        </w:rPr>
+        <w:t xml:space="preserve">    </w:t>
+      </w:r>
+      <w:proofErr w:type="gramStart"/>
+      <w:r>
+        <w:rPr>
+          <w:rFonts w:ascii="Consolas" w:hAnsi="Consolas" w:cs="Consolas"/>
+          <w:color w:val="FF00FF"/>
+          <w:sz w:val="19"/>
+          <w:szCs w:val="19"/>
+        </w:rPr>
+        <w:t>DATEPART</w:t>
+      </w:r>
+      <w:r>
+        <w:rPr>
+          <w:rFonts w:ascii="Consolas" w:hAnsi="Consolas" w:cs="Consolas"/>
+          <w:color w:val="808080"/>
+          <w:sz w:val="19"/>
+          <w:szCs w:val="19"/>
+        </w:rPr>
+        <w:t>(</w:t>
+      </w:r>
+      <w:proofErr w:type="gramEnd"/>
+      <w:r>
+        <w:rPr>
+          <w:rFonts w:ascii="Consolas" w:hAnsi="Consolas" w:cs="Consolas"/>
+          <w:color w:val="FF00FF"/>
+          <w:sz w:val="19"/>
+          <w:szCs w:val="19"/>
+        </w:rPr>
+        <w:t>QUARTER</w:t>
+      </w:r>
+      <w:r>
+        <w:rPr>
+          <w:rFonts w:ascii="Consolas" w:hAnsi="Consolas" w:cs="Consolas"/>
+          <w:color w:val="808080"/>
+          <w:sz w:val="19"/>
+          <w:szCs w:val="19"/>
+        </w:rPr>
+        <w:t>,</w:t>
+      </w:r>
+      <w:r>
+        <w:rPr>
+          <w:rFonts w:ascii="Consolas" w:hAnsi="Consolas" w:cs="Consolas"/>
+          <w:color w:val="000000"/>
+          <w:sz w:val="19"/>
+          <w:szCs w:val="19"/>
+        </w:rPr>
+        <w:t xml:space="preserve"> @StartDate</w:t>
+      </w:r>
+      <w:r>
+        <w:rPr>
+          <w:rFonts w:ascii="Consolas" w:hAnsi="Consolas" w:cs="Consolas"/>
+          <w:color w:val="808080"/>
+          <w:sz w:val="19"/>
+          <w:szCs w:val="19"/>
+        </w:rPr>
+        <w:t>),</w:t>
+      </w:r>
+    </w:p>
+    <w:p>
+      <w:pPr>
+        <w:autoSpaceDE w:val="0"/>
+        <w:autoSpaceDN w:val="0"/>
+        <w:adjustRightInd w:val="0"/>
+        <w:spacing w:after="0" w:line="240" w:lineRule="auto"/>
+        <w:rPr>
+          <w:rFonts w:ascii="Consolas" w:hAnsi="Consolas" w:cs="Consolas"/>
+          <w:color w:val="000000"/>
+          <w:sz w:val="19"/>
+          <w:szCs w:val="19"/>
+        </w:rPr>
+      </w:pPr>
+      <w:r>
+        <w:rPr>
+          <w:rFonts w:ascii="Consolas" w:hAnsi="Consolas" w:cs="Consolas"/>
+          <w:color w:val="000000"/>
+          <w:sz w:val="19"/>
+          <w:szCs w:val="19"/>
+        </w:rPr>
+        <w:t xml:space="preserve">    </w:t>
+      </w:r>
+      <w:r>
+        <w:rPr>
+          <w:rFonts w:ascii="Consolas" w:hAnsi="Consolas" w:cs="Consolas"/>
+          <w:color w:val="FF00FF"/>
+          <w:sz w:val="19"/>
+          <w:szCs w:val="19"/>
+        </w:rPr>
+        <w:t>YEAR</w:t>
+      </w:r>
+      <w:r>
+        <w:rPr>
+          <w:rFonts w:ascii="Consolas" w:hAnsi="Consolas" w:cs="Consolas"/>
+          <w:color w:val="808080"/>
+          <w:sz w:val="19"/>
+          <w:szCs w:val="19"/>
+        </w:rPr>
+        <w:t>(</w:t>
+      </w:r>
+      <w:r>
+        <w:rPr>
+          <w:rFonts w:ascii="Consolas" w:hAnsi="Consolas" w:cs="Consolas"/>
+          <w:color w:val="000000"/>
+          <w:sz w:val="19"/>
+          <w:szCs w:val="19"/>
+        </w:rPr>
+        <w:t>@StartDate</w:t>
+      </w:r>
+      <w:r>
+        <w:rPr>
+          <w:rFonts w:ascii="Consolas" w:hAnsi="Consolas" w:cs="Consolas"/>
+          <w:color w:val="808080"/>
+          <w:sz w:val="19"/>
+          <w:szCs w:val="19"/>
+        </w:rPr>
+        <w:t>),</w:t>
+      </w:r>
+    </w:p>
+    <w:p>
+      <w:pPr>
+        <w:autoSpaceDE w:val="0"/>
+        <w:autoSpaceDN w:val="0"/>
+        <w:adjustRightInd w:val="0"/>
+        <w:spacing w:after="0" w:line="240" w:lineRule="auto"/>
+        <w:rPr>
+          <w:rFonts w:ascii="Consolas" w:hAnsi="Consolas" w:cs="Consolas"/>
+          <w:color w:val="000000"/>
+          <w:sz w:val="19"/>
+          <w:szCs w:val="19"/>
+        </w:rPr>
+      </w:pPr>
+      <w:r>
+        <w:rPr>
+          <w:rFonts w:ascii="Consolas" w:hAnsi="Consolas" w:cs="Consolas"/>
+          <w:color w:val="000000"/>
+          <w:sz w:val="19"/>
+          <w:szCs w:val="19"/>
+        </w:rPr>
+        <w:t xml:space="preserve">    </w:t>
+      </w:r>
+      <w:r>
+        <w:rPr>
+          <w:rFonts w:ascii="Consolas" w:hAnsi="Consolas" w:cs="Consolas"/>
+          <w:color w:val="0000FF"/>
+          <w:sz w:val="19"/>
+          <w:szCs w:val="19"/>
+        </w:rPr>
+        <w:t>CASE</w:t>
+      </w:r>
+      <w:r>
+        <w:rPr>
+          <w:rFonts w:ascii="Consolas" w:hAnsi="Consolas" w:cs="Consolas"/>
+          <w:color w:val="000000"/>
+          <w:sz w:val="19"/>
+          <w:szCs w:val="19"/>
+        </w:rPr>
+        <w:t xml:space="preserve"> </w:t>
+      </w:r>
+      <w:r>
+        <w:rPr>
+          <w:rFonts w:ascii="Consolas" w:hAnsi="Consolas" w:cs="Consolas"/>
+          <w:color w:val="0000FF"/>
+          <w:sz w:val="19"/>
+          <w:szCs w:val="19"/>
+        </w:rPr>
+        <w:t>WHEN</w:t>
+      </w:r>
+      <w:r>
+        <w:rPr>
+          <w:rFonts w:ascii="Consolas" w:hAnsi="Consolas" w:cs="Consolas"/>
+          <w:color w:val="000000"/>
+          <w:sz w:val="19"/>
+          <w:szCs w:val="19"/>
+        </w:rPr>
+        <w:t xml:space="preserve"> </w:t>
+      </w:r>
+      <w:proofErr w:type="gramStart"/>
+      <w:r>
+        <w:rPr>
+          <w:rFonts w:ascii="Consolas" w:hAnsi="Consolas" w:cs="Consolas"/>
+          <w:color w:val="FF00FF"/>
+          <w:sz w:val="19"/>
+          <w:szCs w:val="19"/>
+        </w:rPr>
+        <w:t>DATENAME</w:t>
+      </w:r>
+      <w:r>
+        <w:rPr>
+          <w:rFonts w:ascii="Consolas" w:hAnsi="Consolas" w:cs="Consolas"/>
+          <w:color w:val="808080"/>
+          <w:sz w:val="19"/>
+          <w:szCs w:val="19"/>
+        </w:rPr>
+        <w:t>(</w:t>
+      </w:r>
+      <w:proofErr w:type="gramEnd"/>
+      <w:r>
+        <w:rPr>
+          <w:rFonts w:ascii="Consolas" w:hAnsi="Consolas" w:cs="Consolas"/>
+          <w:color w:val="0000FF"/>
+          <w:sz w:val="19"/>
+          <w:szCs w:val="19"/>
+        </w:rPr>
+        <w:t>WEEKDAY</w:t>
+      </w:r>
+      <w:r>
+        <w:rPr>
+          <w:rFonts w:ascii="Consolas" w:hAnsi="Consolas" w:cs="Consolas"/>
+          <w:color w:val="808080"/>
+          <w:sz w:val="19"/>
+          <w:szCs w:val="19"/>
+        </w:rPr>
+        <w:t>,</w:t>
+      </w:r>
+      <w:r>
+        <w:rPr>
+          <w:rFonts w:ascii="Consolas" w:hAnsi="Consolas" w:cs="Consolas"/>
+          <w:color w:val="000000"/>
+          <w:sz w:val="19"/>
+          <w:szCs w:val="19"/>
+        </w:rPr>
+        <w:t xml:space="preserve"> @StartDate</w:t>
+      </w:r>
+      <w:r>
+        <w:rPr>
+          <w:rFonts w:ascii="Consolas" w:hAnsi="Consolas" w:cs="Consolas"/>
+          <w:color w:val="808080"/>
+          <w:sz w:val="19"/>
+          <w:szCs w:val="19"/>
+        </w:rPr>
+        <w:t>)</w:t>
+      </w:r>
+      <w:r>
+        <w:rPr>
+          <w:rFonts w:ascii="Consolas" w:hAnsi="Consolas" w:cs="Consolas"/>
+          <w:color w:val="000000"/>
+          <w:sz w:val="19"/>
+          <w:szCs w:val="19"/>
+        </w:rPr>
+        <w:t xml:space="preserve"> </w:t>
+      </w:r>
+      <w:r>
+        <w:rPr>
+          <w:rFonts w:ascii="Consolas" w:hAnsi="Consolas" w:cs="Consolas"/>
+          <w:color w:val="808080"/>
+          <w:sz w:val="19"/>
+          <w:szCs w:val="19"/>
+        </w:rPr>
+        <w:t>IN</w:t>
+      </w:r>
+      <w:r>
+        <w:rPr>
+          <w:rFonts w:ascii="Consolas" w:hAnsi="Consolas" w:cs="Consolas"/>
+          <w:color w:val="0000FF"/>
+          <w:sz w:val="19"/>
+          <w:szCs w:val="19"/>
+        </w:rPr>
+        <w:t xml:space="preserve"> </w:t>
+      </w:r>
+      <w:r>
+        <w:rPr>
+          <w:rFonts w:ascii="Consolas" w:hAnsi="Consolas" w:cs="Consolas"/>
+          <w:color w:val="808080"/>
+          <w:sz w:val="19"/>
+          <w:szCs w:val="19"/>
+        </w:rPr>
+        <w:t>(</w:t>
+      </w:r>
+      <w:r>
+        <w:rPr>
+          <w:rFonts w:ascii="Consolas" w:hAnsi="Consolas" w:cs="Consolas"/>
+          <w:color w:val="FF0000"/>
+          <w:sz w:val="19"/>
+          <w:szCs w:val="19"/>
+        </w:rPr>
+        <w:t>'Saturday'</w:t>
+      </w:r>
+      <w:r>
+        <w:rPr>
+          <w:rFonts w:ascii="Consolas" w:hAnsi="Consolas" w:cs="Consolas"/>
+          <w:color w:val="808080"/>
+          <w:sz w:val="19"/>
+          <w:szCs w:val="19"/>
+        </w:rPr>
+        <w:t>,</w:t>
+      </w:r>
+      <w:r>
+        <w:rPr>
+          <w:rFonts w:ascii="Consolas" w:hAnsi="Consolas" w:cs="Consolas"/>
+          <w:color w:val="000000"/>
+          <w:sz w:val="19"/>
+          <w:szCs w:val="19"/>
+        </w:rPr>
+        <w:t xml:space="preserve"> </w:t>
+      </w:r>
+      <w:r>
+        <w:rPr>
+          <w:rFonts w:ascii="Consolas" w:hAnsi="Consolas" w:cs="Consolas"/>
+          <w:color w:val="FF0000"/>
+          <w:sz w:val="19"/>
+          <w:szCs w:val="19"/>
+        </w:rPr>
+        <w:t>'Sunday'</w:t>
+      </w:r>
+      <w:r>
+        <w:rPr>
+          <w:rFonts w:ascii="Consolas" w:hAnsi="Consolas" w:cs="Consolas"/>
+          <w:color w:val="808080"/>
+          <w:sz w:val="19"/>
+          <w:szCs w:val="19"/>
+        </w:rPr>
+        <w:t>)</w:t>
+      </w:r>
+      <w:r>
+        <w:rPr>
+          <w:rFonts w:ascii="Consolas" w:hAnsi="Consolas" w:cs="Consolas"/>
+          <w:color w:val="000000"/>
+          <w:sz w:val="19"/>
+          <w:szCs w:val="19"/>
+        </w:rPr>
+        <w:t xml:space="preserve"> </w:t>
+      </w:r>
+      <w:r>
+        <w:rPr>
+          <w:rFonts w:ascii="Consolas" w:hAnsi="Consolas" w:cs="Consolas"/>
+          <w:color w:val="0000FF"/>
+          <w:sz w:val="19"/>
+          <w:szCs w:val="19"/>
+        </w:rPr>
+        <w:t>THEN</w:t>
+      </w:r>
+      <w:r>
+        <w:rPr>
+          <w:rFonts w:ascii="Consolas" w:hAnsi="Consolas" w:cs="Consolas"/>
+          <w:color w:val="000000"/>
+          <w:sz w:val="19"/>
+          <w:szCs w:val="19"/>
+        </w:rPr>
+        <w:t xml:space="preserve"> 1 </w:t>
+      </w:r>
+      <w:r>
+        <w:rPr>
+          <w:rFonts w:ascii="Consolas" w:hAnsi="Consolas" w:cs="Consolas"/>
+          <w:color w:val="0000FF"/>
+          <w:sz w:val="19"/>
+          <w:szCs w:val="19"/>
+        </w:rPr>
+        <w:t>ELSE</w:t>
+      </w:r>
+      <w:r>
+        <w:rPr>
+          <w:rFonts w:ascii="Consolas" w:hAnsi="Consolas" w:cs="Consolas"/>
+          <w:color w:val="000000"/>
+          <w:sz w:val="19"/>
+          <w:szCs w:val="19"/>
+        </w:rPr>
+        <w:t xml:space="preserve"> 0 </w:t>
+      </w:r>
+      <w:r>
+        <w:rPr>
+          <w:rFonts w:ascii="Consolas" w:hAnsi="Consolas" w:cs="Consolas"/>
+          <w:color w:val="0000FF"/>
+          <w:sz w:val="19"/>
+          <w:szCs w:val="19"/>
+        </w:rPr>
+        <w:t>END</w:t>
+      </w:r>
+    </w:p>
+    <w:p>
+      <w:pPr>
+        <w:autoSpaceDE w:val="0"/>
+        <w:autoSpaceDN w:val="0"/>
+        <w:adjustRightInd w:val="0"/>
+        <w:spacing w:after="0" w:line="240" w:lineRule="auto"/>
+        <w:rPr>
+          <w:rFonts w:ascii="Consolas" w:hAnsi="Consolas" w:cs="Consolas"/>
+          <w:color w:val="000000"/>
+          <w:sz w:val="19"/>
+          <w:szCs w:val="19"/>
+        </w:rPr>
+      </w:pPr>
+      <w:r>
+        <w:rPr>
+          <w:rFonts w:ascii="Consolas" w:hAnsi="Consolas" w:cs="Consolas"/>
+          <w:color w:val="000000"/>
+          <w:sz w:val="19"/>
+          <w:szCs w:val="19"/>
+        </w:rPr>
+        <w:t xml:space="preserve">  </w:t>
+      </w:r>
+      <w:r>
+        <w:rPr>
+          <w:rFonts w:ascii="Consolas" w:hAnsi="Consolas" w:cs="Consolas"/>
+          <w:color w:val="808080"/>
+          <w:sz w:val="19"/>
+          <w:szCs w:val="19"/>
+        </w:rPr>
+        <w:t>);</w:t>
+      </w:r>
+    </w:p>
+    <w:p>
+      <w:pPr>
+        <w:autoSpaceDE w:val="0"/>
+        <w:autoSpaceDN w:val="0"/>
+        <w:adjustRightInd w:val="0"/>
+        <w:spacing w:after="0" w:line="240" w:lineRule="auto"/>
+        <w:rPr>
+          <w:rFonts w:ascii="Consolas" w:hAnsi="Consolas" w:cs="Consolas"/>
+          <w:color w:val="000000"/>
+          <w:sz w:val="19"/>
+          <w:szCs w:val="19"/>
+        </w:rPr>
+      </w:pPr>
+    </w:p>
+    <w:p>
+      <w:pPr>
+        <w:autoSpaceDE w:val="0"/>
+        <w:autoSpaceDN w:val="0"/>
+        <w:adjustRightInd w:val="0"/>
+        <w:spacing w:after="0" w:line="240" w:lineRule="auto"/>
+        <w:rPr>
+          <w:rFonts w:ascii="Consolas" w:hAnsi="Consolas" w:cs="Consolas"/>
+          <w:color w:val="000000"/>
+          <w:sz w:val="19"/>
+          <w:szCs w:val="19"/>
+        </w:rPr>
+      </w:pPr>
+      <w:r>
+        <w:rPr>
+          <w:rFonts w:ascii="Consolas" w:hAnsi="Consolas" w:cs="Consolas"/>
+          <w:color w:val="000000"/>
+          <w:sz w:val="19"/>
+          <w:szCs w:val="19"/>
+        </w:rPr>
+        <w:t xml:space="preserve">  </w:t>
+      </w:r>
+      <w:r>
+        <w:rPr>
+          <w:rFonts w:ascii="Consolas" w:hAnsi="Consolas" w:cs="Consolas"/>
+          <w:color w:val="0000FF"/>
+          <w:sz w:val="19"/>
+          <w:szCs w:val="19"/>
+        </w:rPr>
+        <w:t>SET</w:t>
+      </w:r>
+      <w:r>
+        <w:rPr>
+          <w:rFonts w:ascii="Consolas" w:hAnsi="Consolas" w:cs="Consolas"/>
+          <w:color w:val="000000"/>
+          <w:sz w:val="19"/>
+          <w:szCs w:val="19"/>
+        </w:rPr>
+        <w:t xml:space="preserve"> @StartDate </w:t>
+      </w:r>
+      <w:r>
+        <w:rPr>
+          <w:rFonts w:ascii="Consolas" w:hAnsi="Consolas" w:cs="Consolas"/>
+          <w:color w:val="808080"/>
+          <w:sz w:val="19"/>
+          <w:szCs w:val="19"/>
+        </w:rPr>
+        <w:t>=</w:t>
+      </w:r>
+      <w:r>
+        <w:rPr>
+          <w:rFonts w:ascii="Consolas" w:hAnsi="Consolas" w:cs="Consolas"/>
+          <w:color w:val="000000"/>
+          <w:sz w:val="19"/>
+          <w:szCs w:val="19"/>
+        </w:rPr>
+        <w:t xml:space="preserve"> </w:t>
+      </w:r>
+      <w:proofErr w:type="gramStart"/>
+      <w:r>
+        <w:rPr>
+          <w:rFonts w:ascii="Consolas" w:hAnsi="Consolas" w:cs="Consolas"/>
+          <w:color w:val="FF00FF"/>
+          <w:sz w:val="19"/>
+          <w:szCs w:val="19"/>
+        </w:rPr>
+        <w:t>DATEADD</w:t>
+      </w:r>
+      <w:r>
+        <w:rPr>
+          <w:rFonts w:ascii="Consolas" w:hAnsi="Consolas" w:cs="Consolas"/>
+          <w:color w:val="808080"/>
+          <w:sz w:val="19"/>
+          <w:szCs w:val="19"/>
+        </w:rPr>
+        <w:t>(</w:t>
+      </w:r>
+      <w:proofErr w:type="gramEnd"/>
+      <w:r>
+        <w:rPr>
+          <w:rFonts w:ascii="Consolas" w:hAnsi="Consolas" w:cs="Consolas"/>
+          <w:color w:val="FF00FF"/>
+          <w:sz w:val="19"/>
+          <w:szCs w:val="19"/>
+        </w:rPr>
+        <w:t>DAY</w:t>
+      </w:r>
+      <w:r>
+        <w:rPr>
+          <w:rFonts w:ascii="Consolas" w:hAnsi="Consolas" w:cs="Consolas"/>
+          <w:color w:val="808080"/>
+          <w:sz w:val="19"/>
+          <w:szCs w:val="19"/>
+        </w:rPr>
+        <w:t>,</w:t>
+      </w:r>
+      <w:r>
+        <w:rPr>
+          <w:rFonts w:ascii="Consolas" w:hAnsi="Consolas" w:cs="Consolas"/>
+          <w:color w:val="000000"/>
+          <w:sz w:val="19"/>
+          <w:szCs w:val="19"/>
+        </w:rPr>
+        <w:t xml:space="preserve"> 1</w:t>
+      </w:r>
+      <w:r>
+        <w:rPr>
+          <w:rFonts w:ascii="Consolas" w:hAnsi="Consolas" w:cs="Consolas"/>
+          <w:color w:val="808080"/>
+          <w:sz w:val="19"/>
+          <w:szCs w:val="19"/>
+        </w:rPr>
+        <w:t>,</w:t>
+      </w:r>
+      <w:r>
+        <w:rPr>
+          <w:rFonts w:ascii="Consolas" w:hAnsi="Consolas" w:cs="Consolas"/>
+          <w:color w:val="000000"/>
+          <w:sz w:val="19"/>
+          <w:szCs w:val="19"/>
+        </w:rPr>
+        <w:t xml:space="preserve"> @StartDate</w:t>
+      </w:r>
+      <w:r>
+        <w:rPr>
+          <w:rFonts w:ascii="Consolas" w:hAnsi="Consolas" w:cs="Consolas"/>
+          <w:color w:val="808080"/>
+          <w:sz w:val="19"/>
+          <w:szCs w:val="19"/>
+        </w:rPr>
+        <w:t>);</w:t>
+      </w:r>
+    </w:p>
+    <w:p>
+      <w:pPr>
+        <w:autoSpaceDE w:val="0"/>
+        <w:autoSpaceDN w:val="0"/>
+        <w:adjustRightInd w:val="0"/>
+        <w:spacing w:after="0" w:line="240" w:lineRule="auto"/>
+        <w:rPr>
+          <w:rFonts w:ascii="Consolas" w:hAnsi="Consolas" w:cs="Consolas"/>
+          <w:color w:val="000000"/>
+          <w:sz w:val="19"/>
+          <w:szCs w:val="19"/>
+        </w:rPr>
+      </w:pPr>
+      <w:r>
+        <w:rPr>
+          <w:rFonts w:ascii="Consolas" w:hAnsi="Consolas" w:cs="Consolas"/>
+          <w:color w:val="0000FF"/>
+          <w:sz w:val="19"/>
+          <w:szCs w:val="19"/>
+        </w:rPr>
+        <w:t>END</w:t>
+      </w:r>
+      <w:r>
+        <w:rPr>
+          <w:rFonts w:ascii="Consolas" w:hAnsi="Consolas" w:cs="Consolas"/>
+          <w:color w:val="808080"/>
+          <w:sz w:val="19"/>
+          <w:szCs w:val="19"/>
+        </w:rPr>
+        <w:t>;</w:t>
+      </w:r>
+    </w:p>
+    <w:p>
+      <w:pPr>
+        <w:autoSpaceDE w:val="0"/>
+        <w:autoSpaceDN w:val="0"/>
+        <w:adjustRightInd w:val="0"/>
+        <w:spacing w:after="0" w:line="240" w:lineRule="auto"/>
+        <w:rPr>
+          <w:rFonts w:ascii="Consolas" w:hAnsi="Consolas" w:cs="Consolas"/>
+          <w:color w:val="000000"/>
+          <w:sz w:val="19"/>
+          <w:szCs w:val="19"/>
+        </w:rPr>
+      </w:pPr>
+    </w:p>
+    <w:p>
+      <w:pPr>
+        <w:autoSpaceDE w:val="0"/>
+        <w:autoSpaceDN w:val="0"/>
+        <w:adjustRightInd w:val="0"/>
+        <w:spacing w:after="0" w:line="240" w:lineRule="auto"/>
+        <w:rPr>
+          <w:lang w:val="en-GB"/>
+        </w:rPr>
+      </w:pPr>
+    </w:p>
+    <w:p>
+      <w:pPr>
+        <w:autoSpaceDE w:val="0"/>
+        <w:autoSpaceDN w:val="0"/>
+        <w:adjustRightInd w:val="0"/>
+        <w:spacing w:after="0" w:line="240" w:lineRule="auto"/>
+        <w:rPr>
+          <w:lang w:val="en-GB"/>
+        </w:rPr>
+      </w:pPr>
+      <w:r>
+        <w:rPr>
+          <w:lang w:val="en-GB"/>
+        </w:rPr>
+        <w:t xml:space="preserve">Create </w:t>
+      </w:r>
+      <w:r>
+        <w:rPr>
+          <w:b/>
+          <w:bCs/>
+          <w:lang w:val="en-GB"/>
+        </w:rPr>
+        <w:t>Product</w:t>
+      </w:r>
+      <w:r>
+        <w:rPr>
+          <w:lang w:val="en-GB"/>
+        </w:rPr>
+        <w:t xml:space="preserve"> and </w:t>
+      </w:r>
+      <w:r>
+        <w:rPr>
+          <w:b/>
+          <w:bCs/>
+          <w:lang w:val="en-GB"/>
+        </w:rPr>
+        <w:t>Region</w:t>
+      </w:r>
+      <w:r>
+        <w:rPr>
+          <w:lang w:val="en-GB"/>
+        </w:rPr>
+        <w:t xml:space="preserve"> dimensions. If no separate dataset is available, create by Normalising the Orders table. </w:t>
+      </w:r>
+    </w:p>
+    <w:p>
+      <w:pPr>
+        <w:autoSpaceDE w:val="0"/>
+        <w:autoSpaceDN w:val="0"/>
+        <w:adjustRightInd w:val="0"/>
+        <w:spacing w:after="0" w:line="240" w:lineRule="auto"/>
+        <w:rPr>
+          <w:lang w:val="en-GB"/>
+        </w:rPr>
+      </w:pPr>
+    </w:p>
+    <w:p>
+      <w:pPr>
+        <w:autoSpaceDE w:val="0"/>
+        <w:autoSpaceDN w:val="0"/>
+        <w:adjustRightInd w:val="0"/>
+        <w:spacing w:after="0" w:line="240" w:lineRule="auto"/>
+        <w:rPr>
+          <w:lang w:val="en-GB"/>
+        </w:rPr>
+      </w:pPr>
+      <w:r>
+        <w:rPr>
+          <w:lang w:val="en-GB"/>
+        </w:rPr>
+        <w:t xml:space="preserve">For the </w:t>
+      </w:r>
+      <w:r>
+        <w:rPr>
+          <w:b/>
+          <w:bCs/>
+          <w:lang w:val="en-GB"/>
+        </w:rPr>
+        <w:t>S</w:t>
+      </w:r>
+      <w:r>
+        <w:rPr>
+          <w:b/>
+          <w:bCs/>
+          <w:lang w:val="en-GB"/>
+        </w:rPr>
+        <w:t>hipping</w:t>
+      </w:r>
+      <w:r>
+        <w:rPr>
+          <w:lang w:val="en-GB"/>
+        </w:rPr>
+        <w:t xml:space="preserve"> table, create a stored procedure to implement and Type 1 SCD table, which will update the date as when the status is updated. </w:t>
+      </w:r>
+    </w:p>
+    <w:p>
+      <w:pPr>
+        <w:autoSpaceDE w:val="0"/>
+        <w:autoSpaceDN w:val="0"/>
+        <w:adjustRightInd w:val="0"/>
+        <w:spacing w:after="0" w:line="240" w:lineRule="auto"/>
+        <w:rPr>
+          <w:lang w:val="en-GB"/>
+        </w:rPr>
+      </w:pPr>
+      <w:r>
+        <w:rPr>
+          <w:lang w:val="en-GB"/>
+        </w:rPr>
+        <w:t xml:space="preserve">To achieve </w:t>
+      </w:r>
+      <w:proofErr w:type="gramStart"/>
+      <w:r>
+        <w:rPr>
+          <w:lang w:val="en-GB"/>
+        </w:rPr>
+        <w:t>this</w:t>
+      </w:r>
+      <w:proofErr w:type="gramEnd"/>
+      <w:r>
+        <w:rPr>
+          <w:lang w:val="en-GB"/>
+        </w:rPr>
+        <w:t xml:space="preserve"> create a staging table for Shipping when a new record for shipping is inserted to staging, its will be checked with the existing record in the Shipping table. If a match is found on the order_id the new status is updated on the table and the updated data is also changed.</w:t>
+      </w:r>
+    </w:p>
+    <w:p>
+      <w:pPr>
+        <w:autoSpaceDE w:val="0"/>
+        <w:autoSpaceDN w:val="0"/>
+        <w:adjustRightInd w:val="0"/>
+        <w:spacing w:after="0" w:line="240" w:lineRule="auto"/>
+        <w:rPr>
+          <w:lang w:val="en-GB"/>
+        </w:rPr>
+      </w:pPr>
+      <w:r>
+        <w:rPr>
+          <w:b/>
+          <w:bCs/>
+          <w:lang w:val="en-GB"/>
+        </w:rPr>
+        <w:t>Order_id</w:t>
+      </w:r>
+      <w:r>
+        <w:rPr>
+          <w:lang w:val="en-GB"/>
+        </w:rPr>
+        <w:t xml:space="preserve"> in the Shipping table should be the foreign key to make sure that only valid orders are getting entered to the Shipping table.</w:t>
+      </w:r>
+    </w:p>
+    <w:p>
+      <w:pPr>
+        <w:autoSpaceDE w:val="0"/>
+        <w:autoSpaceDN w:val="0"/>
+        <w:adjustRightInd w:val="0"/>
+        <w:spacing w:after="0" w:line="240" w:lineRule="auto"/>
+        <w:rPr>
+          <w:lang w:val="en-GB"/>
+        </w:rPr>
+      </w:pPr>
+    </w:p>
+    <w:p>
+      <w:pPr>
+        <w:autoSpaceDE w:val="0"/>
+        <w:autoSpaceDN w:val="0"/>
+        <w:adjustRightInd w:val="0"/>
+        <w:spacing w:after="0" w:line="240" w:lineRule="auto"/>
+        <w:rPr>
+          <w:lang w:val="en-GB"/>
+        </w:rPr>
+      </w:pPr>
+    </w:p>
+    <w:p>
+      <w:pPr>
+        <w:autoSpaceDE w:val="0"/>
+        <w:autoSpaceDN w:val="0"/>
+        <w:adjustRightInd w:val="0"/>
+        <w:spacing w:after="0" w:line="240" w:lineRule="auto"/>
+        <w:rPr>
+          <w:lang w:val="en-GB"/>
+        </w:rPr>
+      </w:pPr>
+      <w:r>
+        <w:rPr>
+          <w:lang w:val="en-GB"/>
+        </w:rPr>
+        <w:t xml:space="preserve">In the </w:t>
+      </w:r>
+      <w:r>
+        <w:rPr>
+          <w:b/>
+          <w:bCs/>
+          <w:lang w:val="en-GB"/>
+        </w:rPr>
+        <w:t>Order</w:t>
+      </w:r>
+      <w:r>
+        <w:rPr>
+          <w:b/>
+          <w:bCs/>
+          <w:lang w:val="en-GB"/>
+        </w:rPr>
+        <w:t xml:space="preserve"> </w:t>
+      </w:r>
+      <w:r>
+        <w:rPr>
+          <w:lang w:val="en-GB"/>
+        </w:rPr>
+        <w:t>table every single product is considered as 1 order. Also see there are customers purchasing the same product multiple times. Ther is no option to identify if this is the same order or a different one.</w:t>
+      </w:r>
+    </w:p>
+    <w:p>
+      <w:pPr>
+        <w:autoSpaceDE w:val="0"/>
+        <w:autoSpaceDN w:val="0"/>
+        <w:adjustRightInd w:val="0"/>
+        <w:spacing w:after="0" w:line="240" w:lineRule="auto"/>
+        <w:rPr>
+          <w:lang w:val="en-GB"/>
+        </w:rPr>
+      </w:pPr>
+      <w:r>
+        <w:rPr>
+          <w:lang w:val="en-GB"/>
+        </w:rPr>
+        <w:t xml:space="preserve">Adding and order date along with the Quantity of item purchased will </w:t>
+      </w:r>
+      <w:r>
+        <w:rPr>
+          <w:lang w:val="en-GB"/>
+        </w:rPr>
+        <w:t>be helpful to achieve this.</w:t>
+      </w:r>
+    </w:p>
+    <w:p>
+      <w:pPr>
+        <w:autoSpaceDE w:val="0"/>
+        <w:autoSpaceDN w:val="0"/>
+        <w:adjustRightInd w:val="0"/>
+        <w:spacing w:after="0" w:line="240" w:lineRule="auto"/>
+        <w:rPr>
+          <w:lang w:val="en-GB"/>
+        </w:rPr>
+      </w:pPr>
+      <w:r>
+        <w:rPr>
+          <w:b/>
+          <w:bCs/>
+          <w:lang w:val="en-GB"/>
+        </w:rPr>
+        <w:t>Product</w:t>
+      </w:r>
+      <w:r>
+        <w:rPr>
+          <w:lang w:val="en-GB"/>
+        </w:rPr>
+        <w:t xml:space="preserve"> should be a foreign key.</w:t>
+      </w:r>
+    </w:p>
+    <w:p>
+      <w:pPr>
+        <w:autoSpaceDE w:val="0"/>
+        <w:autoSpaceDN w:val="0"/>
+        <w:adjustRightInd w:val="0"/>
+        <w:spacing w:after="0" w:line="240" w:lineRule="auto"/>
+        <w:rPr>
+          <w:lang w:val="en-GB"/>
+        </w:rPr>
+      </w:pPr>
+      <w:r>
+        <w:rPr>
+          <w:lang w:val="en-GB"/>
+        </w:rPr>
+        <w:t xml:space="preserve">Along with that, adding a foreign key for </w:t>
+      </w:r>
+      <w:proofErr w:type="gramStart"/>
+      <w:r>
+        <w:rPr>
+          <w:b/>
+          <w:bCs/>
+          <w:lang w:val="en-GB"/>
+        </w:rPr>
+        <w:t>Region</w:t>
+      </w:r>
+      <w:proofErr w:type="gramEnd"/>
+      <w:r>
+        <w:rPr>
+          <w:lang w:val="en-GB"/>
+        </w:rPr>
+        <w:t xml:space="preserve"> also helps is more flexibility for detailed analysis.</w:t>
+      </w:r>
+      <w:r>
+        <w:rPr>
+          <w:lang w:val="en-GB"/>
+        </w:rPr>
+        <w:br/>
+      </w:r>
+    </w:p>
+    <w:p>
+      <w:pPr>
+        <w:autoSpaceDE w:val="0"/>
+        <w:autoSpaceDN w:val="0"/>
+        <w:adjustRightInd w:val="0"/>
+        <w:spacing w:after="0" w:line="240" w:lineRule="auto"/>
+        <w:rPr>
+          <w:lang w:val="en-GB"/>
+        </w:rPr>
+      </w:pPr>
+      <w:r>
+        <w:rPr>
+          <w:lang w:val="en-GB"/>
+        </w:rPr>
+        <w:t xml:space="preserve">Quantity should be of </w:t>
+      </w:r>
+      <w:r>
+        <w:rPr>
+          <w:b/>
+          <w:bCs/>
+          <w:lang w:val="en-GB"/>
+        </w:rPr>
+        <w:t>int</w:t>
+      </w:r>
+      <w:r>
+        <w:rPr>
+          <w:b/>
+          <w:bCs/>
+          <w:lang w:val="en-GB"/>
+        </w:rPr>
+        <w:t>eger</w:t>
+      </w:r>
+      <w:r>
+        <w:rPr>
+          <w:lang w:val="en-GB"/>
+        </w:rPr>
+        <w:t xml:space="preserve"> data type.</w:t>
+      </w:r>
+    </w:p>
+    <w:p>
+      <w:pPr>
+        <w:autoSpaceDE w:val="0"/>
+        <w:autoSpaceDN w:val="0"/>
+        <w:adjustRightInd w:val="0"/>
+        <w:spacing w:after="0" w:line="240" w:lineRule="auto"/>
+        <w:rPr>
+          <w:lang w:val="en-GB"/>
+        </w:rPr>
+      </w:pPr>
+    </w:p>
+    <w:p>
+      <w:pPr>
+        <w:autoSpaceDE w:val="0"/>
+        <w:autoSpaceDN w:val="0"/>
+        <w:adjustRightInd w:val="0"/>
+        <w:spacing w:after="0" w:line="240" w:lineRule="auto"/>
+        <w:rPr>
+          <w:u w:val="single"/>
+          <w:lang w:val="en-GB"/>
+        </w:rPr>
+      </w:pPr>
+      <w:r>
         <w:rPr>
           <w:rFonts w:ascii="Arial" w:hAnsi="Arial" w:cs="Arial"/>
-          <w:color w:val="000000"/>
-          <w:sz w:val="23"/>
-          <w:szCs w:val="23"/>
-          <w:shd w:val="clear" w:color="auto" w:fill="FFFFFF"/>
-        </w:rPr>
-      </w:pPr>
-    </w:p>
-    <w:p>
-      <w:pPr>
-        <w:rPr>
-          <w:lang w:val="en-GB"/>
-        </w:rPr>
-      </w:pPr>
-      <w:r>
-        <w:rPr>
-          <w:lang w:val="en-GB"/>
-        </w:rPr>
-        <w:t>Order Data Analysis</w:t>
-      </w:r>
-    </w:p>
-    <w:p>
-      <w:pPr>
-        <w:spacing w:after="0"/>
-        <w:rPr>
-          <w:lang w:val="en-GB"/>
-        </w:rPr>
-      </w:pPr>
-      <w:r>
-        <w:rPr>
-          <w:lang w:val="en-GB"/>
-        </w:rPr>
-        <w:t>Overview</w:t>
-      </w:r>
-    </w:p>
-    <w:p>
-      <w:pPr>
-        <w:spacing w:after="0"/>
-        <w:rPr>
-          <w:lang w:val="en-GB"/>
-        </w:rPr>
-      </w:pPr>
-      <w:r>
-        <w:rPr>
-          <w:lang w:val="en-GB"/>
-        </w:rPr>
-        <w:tab/>
-      </w:r>
-      <w:r>
-        <w:rPr>
-          <w:lang w:val="en-GB"/>
-        </w:rPr>
-        <w:t>In order t</w:t>
-      </w:r>
-      <w:r>
-        <w:rPr>
-          <w:lang w:val="en-GB"/>
-        </w:rPr>
-        <w:t xml:space="preserve">o extract insights from the data </w:t>
-      </w:r>
-      <w:r>
-        <w:rPr>
-          <w:lang w:val="en-GB"/>
-        </w:rPr>
-        <w:t>set for Orders data with the provided datasets</w:t>
+          <w:color w:val="1D1C1D"/>
+          <w:u w:val="single"/>
+        </w:rPr>
+        <w:t>Communicate the findings and insights to stakeholders in a visually comprehensive manner.</w:t>
+      </w:r>
+    </w:p>
+    <w:p>
+      <w:pPr>
+        <w:autoSpaceDE w:val="0"/>
+        <w:autoSpaceDN w:val="0"/>
+        <w:adjustRightInd w:val="0"/>
+        <w:spacing w:after="0" w:line="240" w:lineRule="auto"/>
+        <w:rPr>
+          <w:lang w:val="en-GB"/>
+        </w:rPr>
+      </w:pPr>
+    </w:p>
+    <w:p>
+      <w:pPr>
+        <w:autoSpaceDE w:val="0"/>
+        <w:autoSpaceDN w:val="0"/>
+        <w:adjustRightInd w:val="0"/>
+        <w:spacing w:after="0" w:line="240" w:lineRule="auto"/>
+        <w:rPr>
+          <w:lang w:val="en-GB"/>
+        </w:rPr>
+      </w:pPr>
+    </w:p>
+    <w:p>
+      <w:pPr>
+        <w:autoSpaceDE w:val="0"/>
+        <w:autoSpaceDN w:val="0"/>
+        <w:adjustRightInd w:val="0"/>
+        <w:spacing w:after="0" w:line="240" w:lineRule="auto"/>
+        <w:rPr>
+          <w:lang w:val="en-GB"/>
+        </w:rPr>
+      </w:pPr>
+      <w:r>
+        <w:rPr>
+          <w:lang w:val="en-GB"/>
+        </w:rPr>
+        <w:t>Findings:</w:t>
+      </w:r>
+      <w:r>
+        <w:rPr>
+          <w:lang w:val="en-GB"/>
+        </w:rPr>
+        <w:t xml:space="preserve"> </w:t>
+      </w:r>
+    </w:p>
+    <w:p>
+      <w:pPr>
+        <w:autoSpaceDE w:val="0"/>
+        <w:autoSpaceDN w:val="0"/>
+        <w:adjustRightInd w:val="0"/>
+        <w:spacing w:after="0" w:line="240" w:lineRule="auto"/>
+        <w:rPr>
+          <w:lang w:val="en-GB"/>
+        </w:rPr>
+      </w:pPr>
+    </w:p>
+    <w:p>
+      <w:pPr>
+        <w:autoSpaceDE w:val="0"/>
+        <w:autoSpaceDN w:val="0"/>
+        <w:adjustRightInd w:val="0"/>
+        <w:spacing w:after="0" w:line="240" w:lineRule="auto"/>
+        <w:rPr>
+          <w:lang w:val="en-GB"/>
+        </w:rPr>
+      </w:pPr>
+      <w:r>
+        <w:rPr>
+          <w:lang w:val="en-GB"/>
+        </w:rPr>
+        <w:t>From the Order</w:t>
+      </w:r>
+      <w:r>
+        <w:rPr>
+          <w:lang w:val="en-GB"/>
+        </w:rPr>
+        <w:t xml:space="preserve">s we data it is noted that there are a total Revenue of </w:t>
+      </w:r>
+      <w:r>
+        <w:rPr>
+          <w:b/>
+          <w:bCs/>
+          <w:lang w:val="en-GB"/>
+        </w:rPr>
+        <w:t>$5,32,500</w:t>
+      </w:r>
+      <w:r>
+        <w:rPr>
+          <w:lang w:val="en-GB"/>
+        </w:rPr>
+        <w:t xml:space="preserve"> from </w:t>
+      </w:r>
+      <w:r>
+        <w:rPr>
+          <w:b/>
+          <w:bCs/>
+          <w:lang w:val="en-GB"/>
+        </w:rPr>
+        <w:t>250</w:t>
+      </w:r>
+      <w:r>
+        <w:rPr>
+          <w:lang w:val="en-GB"/>
+        </w:rPr>
+        <w:t xml:space="preserve"> orders. </w:t>
+      </w:r>
+    </w:p>
+    <w:p>
+      <w:pPr>
+        <w:autoSpaceDE w:val="0"/>
+        <w:autoSpaceDN w:val="0"/>
+        <w:adjustRightInd w:val="0"/>
+        <w:spacing w:after="0" w:line="240" w:lineRule="auto"/>
+        <w:rPr>
+          <w:lang w:val="en-GB"/>
+        </w:rPr>
+      </w:pPr>
+      <w:r>
+        <w:rPr>
+          <w:lang w:val="en-GB"/>
+        </w:rPr>
+        <w:t xml:space="preserve">The UK contribute the most to the revenue, followed by USA and UAE. </w:t>
+      </w:r>
+    </w:p>
+    <w:p>
+      <w:pPr>
+        <w:autoSpaceDE w:val="0"/>
+        <w:autoSpaceDN w:val="0"/>
+        <w:adjustRightInd w:val="0"/>
+        <w:spacing w:after="0" w:line="240" w:lineRule="auto"/>
+        <w:rPr>
+          <w:lang w:val="en-GB"/>
+        </w:rPr>
+      </w:pPr>
+    </w:p>
+    <w:p>
+      <w:pPr>
+        <w:autoSpaceDE w:val="0"/>
+        <w:autoSpaceDN w:val="0"/>
+        <w:adjustRightInd w:val="0"/>
+        <w:spacing w:after="0" w:line="240" w:lineRule="auto"/>
+        <w:rPr>
+          <w:lang w:val="en-GB"/>
+        </w:rPr>
+      </w:pPr>
+      <w:r>
+        <w:rPr>
+          <w:lang w:val="en-GB"/>
+        </w:rPr>
+        <w:drawing>
+          <wp:inline distT="0" distB="0" distL="0" distR="0" wp14:anchorId="498CC649" wp14:editId="170A7FD9">
+            <wp:extent cx="2382116" cy="1200150"/>
+            <wp:effectExtent l="0" t="0" r="0" b="0"/>
+            <wp:docPr id="13" name="Picture 13"/>
+            <wp:cNvGraphicFramePr>
+              <a:graphicFrameLocks xmlns:a="http://schemas.openxmlformats.org/drawingml/2006/main" noChangeAspect="1"/>
+            </wp:cNvGraphicFramePr>
+            <a:graphic xmlns:a="http://schemas.openxmlformats.org/drawingml/2006/main">
+              <a:graphicData uri="http://schemas.openxmlformats.org/drawingml/2006/picture">
+                <pic:pic xmlns:pic="http://schemas.openxmlformats.org/drawingml/2006/picture">
+                  <pic:nvPicPr>
+                    <pic:cNvPr id="1" name=""/>
+                    <pic:cNvPicPr/>
+                  </pic:nvPicPr>
+                  <pic:blipFill>
+                    <a:blip r:embed="rId6"/>
+                    <a:stretch>
+                      <a:fillRect/>
+                    </a:stretch>
+                  </pic:blipFill>
+                  <pic:spPr>
+                    <a:xfrm>
+                      <a:off x="0" y="0"/>
+                      <a:ext cx="2385174" cy="1201691"/>
+                    </a:xfrm>
+                    <a:prstGeom prst="rect">
+                      <a:avLst/>
+                    </a:prstGeom>
+                  </pic:spPr>
+                </pic:pic>
+              </a:graphicData>
+            </a:graphic>
+          </wp:inline>
+        </w:drawing>
+      </w:r>
+    </w:p>
+    <w:p>
+      <w:pPr>
+        <w:autoSpaceDE w:val="0"/>
+        <w:autoSpaceDN w:val="0"/>
+        <w:adjustRightInd w:val="0"/>
+        <w:spacing w:after="0" w:line="240" w:lineRule="auto"/>
+        <w:rPr>
+          <w:lang w:val="en-GB"/>
+        </w:rPr>
+      </w:pPr>
+    </w:p>
+    <w:p>
+      <w:pPr>
+        <w:autoSpaceDE w:val="0"/>
+        <w:autoSpaceDN w:val="0"/>
+        <w:adjustRightInd w:val="0"/>
+        <w:spacing w:after="0" w:line="240" w:lineRule="auto"/>
+        <w:rPr>
+          <w:lang w:val="en-GB"/>
+        </w:rPr>
+      </w:pPr>
+    </w:p>
+    <w:p>
+      <w:pPr>
+        <w:autoSpaceDE w:val="0"/>
+        <w:autoSpaceDN w:val="0"/>
+        <w:adjustRightInd w:val="0"/>
+        <w:spacing w:after="0" w:line="240" w:lineRule="auto"/>
+        <w:rPr>
+          <w:lang w:val="en-GB"/>
+        </w:rPr>
+      </w:pPr>
+    </w:p>
+    <w:p>
+      <w:pPr>
+        <w:autoSpaceDE w:val="0"/>
+        <w:autoSpaceDN w:val="0"/>
+        <w:adjustRightInd w:val="0"/>
+        <w:spacing w:after="0" w:line="240" w:lineRule="auto"/>
+        <w:rPr>
+          <w:lang w:val="en-GB"/>
+        </w:rPr>
+      </w:pPr>
+      <w:r>
+        <w:rPr>
+          <w:lang w:val="en-GB"/>
+        </w:rPr>
+        <w:lastRenderedPageBreak/>
+        <w:t>It is observed that, every</w:t>
+      </w:r>
+      <w:r>
+        <w:rPr>
+          <w:lang w:val="en-GB"/>
+        </w:rPr>
+        <w:t xml:space="preserve"> order has only 1 product </w:t>
+      </w:r>
+      <w:r>
+        <w:rPr>
+          <w:lang w:val="en-GB"/>
+        </w:rPr>
+        <w:t>associated to it which</w:t>
+      </w:r>
+      <w:r>
+        <w:rPr>
+          <w:lang w:val="en-GB"/>
+        </w:rPr>
+        <w:t xml:space="preserve"> </w:t>
+      </w:r>
+      <w:r>
+        <w:rPr>
+          <w:lang w:val="en-GB"/>
+        </w:rPr>
+        <w:t>says the</w:t>
+      </w:r>
+      <w:r>
+        <w:rPr>
+          <w:lang w:val="en-GB"/>
+        </w:rPr>
+        <w:t xml:space="preserve"> total units sold is also 250. The split of Product and units sold is as follows</w:t>
+      </w:r>
+    </w:p>
+    <w:p>
+      <w:pPr>
+        <w:autoSpaceDE w:val="0"/>
+        <w:autoSpaceDN w:val="0"/>
+        <w:adjustRightInd w:val="0"/>
+        <w:spacing w:after="0" w:line="240" w:lineRule="auto"/>
+        <w:rPr>
+          <w:lang w:val="en-GB"/>
+        </w:rPr>
+      </w:pPr>
+    </w:p>
+    <w:p>
+      <w:pPr>
+        <w:autoSpaceDE w:val="0"/>
+        <w:autoSpaceDN w:val="0"/>
+        <w:adjustRightInd w:val="0"/>
+        <w:spacing w:after="0" w:line="240" w:lineRule="auto"/>
+        <w:rPr>
+          <w:lang w:val="en-GB"/>
+        </w:rPr>
+      </w:pPr>
+      <w:r>
+        <w:rPr>
+          <w:lang w:val="en-GB"/>
+        </w:rPr>
+        <w:drawing>
+          <wp:inline distT="0" distB="0" distL="0" distR="0" wp14:anchorId="71882B02" wp14:editId="0FE6DD3F">
+            <wp:extent cx="3871295" cy="2453853"/>
+            <wp:effectExtent l="0" t="0" r="0" b="3810"/>
+            <wp:docPr id="8" name="Picture 8"/>
+            <wp:cNvGraphicFramePr>
+              <a:graphicFrameLocks xmlns:a="http://schemas.openxmlformats.org/drawingml/2006/main" noChangeAspect="1"/>
+            </wp:cNvGraphicFramePr>
+            <a:graphic xmlns:a="http://schemas.openxmlformats.org/drawingml/2006/main">
+              <a:graphicData uri="http://schemas.openxmlformats.org/drawingml/2006/picture">
+                <pic:pic xmlns:pic="http://schemas.openxmlformats.org/drawingml/2006/picture">
+                  <pic:nvPicPr>
+                    <pic:cNvPr id="1" name=""/>
+                    <pic:cNvPicPr/>
+                  </pic:nvPicPr>
+                  <pic:blipFill>
+                    <a:blip r:embed="rId7"/>
+                    <a:stretch>
+                      <a:fillRect/>
+                    </a:stretch>
+                  </pic:blipFill>
+                  <pic:spPr>
+                    <a:xfrm>
+                      <a:off x="0" y="0"/>
+                      <a:ext cx="3871295" cy="2453853"/>
+                    </a:xfrm>
+                    <a:prstGeom prst="rect">
+                      <a:avLst/>
+                    </a:prstGeom>
+                  </pic:spPr>
+                </pic:pic>
+              </a:graphicData>
+            </a:graphic>
+          </wp:inline>
+        </w:drawing>
+      </w:r>
+    </w:p>
+    <w:p>
+      <w:pPr>
+        <w:autoSpaceDE w:val="0"/>
+        <w:autoSpaceDN w:val="0"/>
+        <w:adjustRightInd w:val="0"/>
+        <w:spacing w:after="0" w:line="240" w:lineRule="auto"/>
+        <w:rPr>
+          <w:lang w:val="en-GB"/>
+        </w:rPr>
+      </w:pPr>
+    </w:p>
+    <w:p>
+      <w:pPr>
+        <w:autoSpaceDE w:val="0"/>
+        <w:autoSpaceDN w:val="0"/>
+        <w:adjustRightInd w:val="0"/>
+        <w:spacing w:after="0" w:line="240" w:lineRule="auto"/>
+        <w:rPr>
+          <w:lang w:val="en-GB"/>
+        </w:rPr>
+      </w:pPr>
+      <w:r>
+        <w:rPr>
+          <w:lang w:val="en-GB"/>
+        </w:rPr>
+        <w:t>We notice that the shipping status for many orders are unavailable. And also</w:t>
       </w:r>
       <w:r>
         <w:rPr>
@@ -5820,130 +9565,236 @@
         <w:rPr>
           <w:lang w:val="en-GB"/>
         </w:rPr>
-        <w:t xml:space="preserve"> it is observed that the data in missing column and key mappings.</w:t>
-      </w:r>
-      <w:r>
-        <w:rPr>
-          <w:lang w:val="en-GB"/>
-        </w:rPr>
-        <w:t xml:space="preserve"> Additional datasets also required to be brought in to make more informed decisions.</w:t>
-      </w:r>
-    </w:p>
-    <w:p>
-      <w:pPr>
-        <w:spacing w:after="0"/>
-        <w:rPr>
-          <w:lang w:val="en-GB"/>
-        </w:rPr>
-      </w:pPr>
-    </w:p>
-    <w:p>
-      <w:pPr>
-        <w:spacing w:after="0"/>
-        <w:rPr>
-          <w:lang w:val="en-GB"/>
-        </w:rPr>
-      </w:pPr>
-      <w:r>
-        <w:rPr>
-          <w:lang w:val="en-GB"/>
-        </w:rPr>
-        <w:t xml:space="preserve">Datasets </w:t>
-      </w:r>
-      <w:r>
-        <w:rPr>
-          <w:lang w:val="en-GB"/>
-        </w:rPr>
-        <w:t xml:space="preserve">in multiple </w:t>
-      </w:r>
-      <w:r>
-        <w:rPr>
-          <w:lang w:val="en-GB"/>
-        </w:rPr>
-        <w:t>formats</w:t>
-      </w:r>
-      <w:r>
-        <w:rPr>
-          <w:lang w:val="en-GB"/>
-        </w:rPr>
-        <w:t xml:space="preserve"> needs to be transformed</w:t>
-      </w:r>
-      <w:r>
-        <w:rPr>
-          <w:lang w:val="en-GB"/>
-        </w:rPr>
-        <w:t xml:space="preserve"> and loaded to database.</w:t>
-      </w:r>
-      <w:r>
-        <w:rPr>
-          <w:lang w:val="en-GB"/>
-        </w:rPr>
-        <w:t xml:space="preserve"> This can be done using any ETL too or python.</w:t>
-      </w:r>
-    </w:p>
-    <w:p>
-      <w:pPr>
-        <w:spacing w:after="0"/>
-        <w:rPr>
-          <w:lang w:val="en-GB"/>
-        </w:rPr>
-      </w:pPr>
-    </w:p>
-    <w:p>
-      <w:pPr>
-        <w:spacing w:after="0"/>
-        <w:rPr>
-          <w:lang w:val="en-GB"/>
-        </w:rPr>
-      </w:pPr>
-    </w:p>
-    <w:p>
-      <w:pPr>
-        <w:spacing w:after="0"/>
-        <w:rPr>
-          <w:lang w:val="en-GB"/>
-        </w:rPr>
-      </w:pPr>
-    </w:p>
-    <w:p>
-      <w:pPr>
-        <w:spacing w:after="0"/>
-        <w:rPr>
-          <w:lang w:val="en-GB"/>
-        </w:rPr>
-      </w:pPr>
-    </w:p>
-    <w:p>
-      <w:pPr>
-        <w:rPr>
-          <w:rFonts w:ascii="Arial" w:hAnsi="Arial" w:cs="Arial"/>
-          <w:color w:val="000000"/>
-          <w:sz w:val="23"/>
-          <w:szCs w:val="23"/>
-          <w:shd w:val="clear" w:color="auto" w:fill="FFFFFF"/>
-        </w:rPr>
-      </w:pPr>
-    </w:p>
-    <w:p>
-      <w:pPr>
-        <w:rPr>
-          <w:rFonts w:ascii="Arial" w:hAnsi="Arial" w:cs="Arial"/>
-          <w:color w:val="000000"/>
-          <w:sz w:val="23"/>
-          <w:szCs w:val="23"/>
-          <w:shd w:val="clear" w:color="auto" w:fill="FFFFFF"/>
-        </w:rPr>
-      </w:pPr>
-    </w:p>
-    <w:p>
-      <w:pPr>
-        <w:rPr>
-          <w:lang w:val="en-GB"/>
-        </w:rPr>
-      </w:pPr>
-    </w:p>
-    <w:p>
-      <w:pPr>
+        <w:t xml:space="preserve"> there are Shipment which does not tagged to any order.</w:t>
+      </w:r>
+      <w:r>
+        <w:rPr>
+          <w:lang w:val="en-GB"/>
+        </w:rPr>
+        <w:t xml:space="preserve"> Around </w:t>
+      </w:r>
+      <w:r>
+        <w:rPr>
+          <w:b/>
+          <w:bCs/>
+          <w:lang w:val="en-GB"/>
+        </w:rPr>
+        <w:t>37.6%</w:t>
+      </w:r>
+      <w:r>
+        <w:rPr>
+          <w:lang w:val="en-GB"/>
+        </w:rPr>
+        <w:t xml:space="preserve"> of all order fall into this category. </w:t>
+      </w:r>
+    </w:p>
+    <w:p>
+      <w:pPr>
+        <w:autoSpaceDE w:val="0"/>
+        <w:autoSpaceDN w:val="0"/>
+        <w:adjustRightInd w:val="0"/>
+        <w:spacing w:after="0" w:line="240" w:lineRule="auto"/>
+        <w:rPr>
+          <w:lang w:val="en-GB"/>
+        </w:rPr>
+      </w:pPr>
+    </w:p>
+    <w:p>
+      <w:pPr>
+        <w:autoSpaceDE w:val="0"/>
+        <w:autoSpaceDN w:val="0"/>
+        <w:adjustRightInd w:val="0"/>
+        <w:spacing w:after="0" w:line="240" w:lineRule="auto"/>
+        <w:rPr>
+          <w:lang w:val="en-GB"/>
+        </w:rPr>
+      </w:pPr>
+      <w:r>
+        <w:rPr>
+          <w:lang w:val="en-GB"/>
+        </w:rPr>
+        <w:drawing>
+          <wp:inline distT="0" distB="0" distL="0" distR="0" wp14:anchorId="619575B6" wp14:editId="3DD1A9B9">
+            <wp:extent cx="3596952" cy="2110923"/>
+            <wp:effectExtent l="0" t="0" r="3810" b="3810"/>
+            <wp:docPr id="14" name="Picture 14"/>
+            <wp:cNvGraphicFramePr>
+              <a:graphicFrameLocks xmlns:a="http://schemas.openxmlformats.org/drawingml/2006/main" noChangeAspect="1"/>
+            </wp:cNvGraphicFramePr>
+            <a:graphic xmlns:a="http://schemas.openxmlformats.org/drawingml/2006/main">
+              <a:graphicData uri="http://schemas.openxmlformats.org/drawingml/2006/picture">
+                <pic:pic xmlns:pic="http://schemas.openxmlformats.org/drawingml/2006/picture">
+                  <pic:nvPicPr>
+                    <pic:cNvPr id="1" name=""/>
+                    <pic:cNvPicPr/>
+                  </pic:nvPicPr>
+                  <pic:blipFill>
+                    <a:blip r:embed="rId8"/>
+                    <a:stretch>
+                      <a:fillRect/>
+                    </a:stretch>
+                  </pic:blipFill>
+                  <pic:spPr>
+                    <a:xfrm>
+                      <a:off x="0" y="0"/>
+                      <a:ext cx="3596952" cy="2110923"/>
+                    </a:xfrm>
+                    <a:prstGeom prst="rect">
+                      <a:avLst/>
+                    </a:prstGeom>
+                  </pic:spPr>
+                </pic:pic>
+              </a:graphicData>
+            </a:graphic>
+          </wp:inline>
+        </w:drawing>
+      </w:r>
+    </w:p>
+    <w:p>
+      <w:pPr>
+        <w:autoSpaceDE w:val="0"/>
+        <w:autoSpaceDN w:val="0"/>
+        <w:adjustRightInd w:val="0"/>
+        <w:spacing w:after="0" w:line="240" w:lineRule="auto"/>
+        <w:rPr>
+          <w:lang w:val="en-GB"/>
+        </w:rPr>
+      </w:pPr>
+    </w:p>
+    <w:p>
+      <w:pPr>
+        <w:autoSpaceDE w:val="0"/>
+        <w:autoSpaceDN w:val="0"/>
+        <w:adjustRightInd w:val="0"/>
+        <w:spacing w:after="0" w:line="240" w:lineRule="auto"/>
+        <w:rPr>
+          <w:lang w:val="en-GB"/>
+        </w:rPr>
+      </w:pPr>
+      <w:r>
+        <w:rPr>
+          <w:lang w:val="en-GB"/>
+        </w:rPr>
+        <w:t xml:space="preserve">To Achieve this, we have assumed that </w:t>
+      </w:r>
+      <w:r>
+        <w:rPr>
+          <w:lang w:val="en-GB"/>
+        </w:rPr>
+        <w:t>a</w:t>
+      </w:r>
+      <w:r>
+        <w:rPr>
+          <w:lang w:val="en-GB"/>
+        </w:rPr>
+        <w:t xml:space="preserve"> customer can have only one status at a time, </w:t>
+      </w:r>
+      <w:r>
+        <w:rPr>
+          <w:lang w:val="en-GB"/>
+        </w:rPr>
+        <w:t>giving priority to delivered orders. This assumption is being done since there is no direct link between orders and shipping using order id.</w:t>
+      </w:r>
+    </w:p>
+    <w:p>
+      <w:pPr>
+        <w:autoSpaceDE w:val="0"/>
+        <w:autoSpaceDN w:val="0"/>
+        <w:adjustRightInd w:val="0"/>
+        <w:spacing w:after="0" w:line="240" w:lineRule="auto"/>
+        <w:rPr>
+          <w:lang w:val="en-GB"/>
+        </w:rPr>
+      </w:pPr>
+    </w:p>
+    <w:p>
+      <w:pPr>
+        <w:autoSpaceDE w:val="0"/>
+        <w:autoSpaceDN w:val="0"/>
+        <w:adjustRightInd w:val="0"/>
+        <w:spacing w:after="0" w:line="240" w:lineRule="auto"/>
+        <w:rPr>
+          <w:lang w:val="en-GB"/>
+        </w:rPr>
+      </w:pPr>
+      <w:r>
+        <w:rPr>
+          <w:lang w:val="en-GB"/>
+        </w:rPr>
+        <w:t xml:space="preserve">Out of the all the 250 customers, majority fall above the age group of above 30 </w:t>
+      </w:r>
+      <w:proofErr w:type="spellStart"/>
+      <w:r>
+        <w:rPr>
+          <w:lang w:val="en-GB"/>
+        </w:rPr>
+        <w:t>yrs</w:t>
+      </w:r>
+      <w:proofErr w:type="spellEnd"/>
+      <w:r>
+        <w:rPr>
+          <w:lang w:val="en-GB"/>
+        </w:rPr>
+        <w:t xml:space="preserve"> (69.2%) </w:t>
+      </w:r>
+    </w:p>
+    <w:p>
+      <w:pPr>
+        <w:autoSpaceDE w:val="0"/>
+        <w:autoSpaceDN w:val="0"/>
+        <w:adjustRightInd w:val="0"/>
+        <w:spacing w:after="0" w:line="240" w:lineRule="auto"/>
+        <w:rPr>
+          <w:lang w:val="en-GB"/>
+        </w:rPr>
+      </w:pPr>
+      <w:r>
+        <w:rPr>
+          <w:lang w:val="en-GB"/>
+        </w:rPr>
+        <w:drawing>
+          <wp:inline distT="0" distB="0" distL="0" distR="0" wp14:anchorId="17F988B6" wp14:editId="5AFE6484">
+            <wp:extent cx="2362405" cy="815411"/>
+            <wp:effectExtent l="0" t="0" r="0" b="3810"/>
+            <wp:docPr id="15" name="Picture 15"/>
+            <wp:cNvGraphicFramePr>
+              <a:graphicFrameLocks xmlns:a="http://schemas.openxmlformats.org/drawingml/2006/main" noChangeAspect="1"/>
+            </wp:cNvGraphicFramePr>
+            <a:graphic xmlns:a="http://schemas.openxmlformats.org/drawingml/2006/main">
+              <a:graphicData uri="http://schemas.openxmlformats.org/drawingml/2006/picture">
+                <pic:pic xmlns:pic="http://schemas.openxmlformats.org/drawingml/2006/picture">
+                  <pic:nvPicPr>
+                    <pic:cNvPr id="1" name=""/>
+                    <pic:cNvPicPr/>
+                  </pic:nvPicPr>
+                  <pic:blipFill>
+                    <a:blip r:embed="rId9"/>
+                    <a:stretch>
+                      <a:fillRect/>
+                    </a:stretch>
+                  </pic:blipFill>
+                  <pic:spPr>
+                    <a:xfrm>
+                      <a:off x="0" y="0"/>
+                      <a:ext cx="2362405" cy="815411"/>
+                    </a:xfrm>
+                    <a:prstGeom prst="rect">
+                      <a:avLst/>
+                    </a:prstGeom>
+                  </pic:spPr>
+                </pic:pic>
+              </a:graphicData>
+            </a:graphic>
+          </wp:inline>
+        </w:drawing>
+      </w:r>
+    </w:p>
+    <w:p>
+      <w:pPr>
+        <w:autoSpaceDE w:val="0"/>
+        <w:autoSpaceDN w:val="0"/>
+        <w:adjustRightInd w:val="0"/>
+        <w:spacing w:after="0" w:line="240" w:lineRule="auto"/>
         <w:rPr>
           <w:lang w:val="en-GB"/>
         </w:rPr>

</xml_diff>